<commit_message>
Updated Project Report for Milestone 6
</commit_message>
<xml_diff>
--- a/CST-126-RS-ProjectReport.docx
+++ b/CST-126-RS-ProjectReport.docx
@@ -1,6 +1,6 @@
 
 <file path=word/document.xml><?xml version="1.0" encoding="utf-8"?>
-<w:document xmlns:wpc="http://schemas.microsoft.com/office/word/2010/wordprocessingCanvas" xmlns:cx="http://schemas.microsoft.com/office/drawing/2014/chartex" xmlns:cx1="http://schemas.microsoft.com/office/drawing/2015/9/8/chartex" xmlns:cx2="http://schemas.microsoft.com/office/drawing/2015/10/21/chartex" xmlns:cx3="http://schemas.microsoft.com/office/drawing/2016/5/9/chartex" xmlns:cx4="http://schemas.microsoft.com/office/drawing/2016/5/10/chartex" xmlns:cx5="http://schemas.microsoft.com/office/drawing/2016/5/11/chartex" xmlns:cx6="http://schemas.microsoft.com/office/drawing/2016/5/12/chartex" xmlns:cx7="http://schemas.microsoft.com/office/drawing/2016/5/13/chartex" xmlns:cx8="http://schemas.microsoft.com/office/drawing/2016/5/14/chartex" xmlns:mc="http://schemas.openxmlformats.org/markup-compatibility/2006" xmlns:aink="http://schemas.microsoft.com/office/drawing/2016/ink" xmlns:am3d="http://schemas.microsoft.com/office/drawing/2017/model3d" xmlns:o="urn:schemas-microsoft-com:office:office" xmlns:r="http://schemas.openxmlformats.org/officeDocument/2006/relationships" xmlns:m="http://schemas.openxmlformats.org/officeDocument/2006/math" xmlns:v="urn:schemas-microsoft-com:vml" xmlns:wp14="http://schemas.microsoft.com/office/word/2010/wordprocessingDrawing" xmlns:wp="http://schemas.openxmlformats.org/drawingml/2006/wordprocessingDrawing" xmlns:w10="urn:schemas-microsoft-com:office:word" xmlns:w="http://schemas.openxmlformats.org/wordprocessingml/2006/main" xmlns:w14="http://schemas.microsoft.com/office/word/2010/wordml" xmlns:w15="http://schemas.microsoft.com/office/word/2012/wordml" xmlns:w16cid="http://schemas.microsoft.com/office/word/2016/wordml/cid" xmlns:w16se="http://schemas.microsoft.com/office/word/2015/wordml/symex" xmlns:wpg="http://schemas.microsoft.com/office/word/2010/wordprocessingGroup" xmlns:wpi="http://schemas.microsoft.com/office/word/2010/wordprocessingInk" xmlns:wne="http://schemas.microsoft.com/office/word/2006/wordml" xmlns:wps="http://schemas.microsoft.com/office/word/2010/wordprocessingShape" mc:Ignorable="w14 w15 w16se w16cid wp14">
+<w:document xmlns:wpc="http://schemas.microsoft.com/office/word/2010/wordprocessingCanvas" xmlns:cx="http://schemas.microsoft.com/office/drawing/2014/chartex" xmlns:cx1="http://schemas.microsoft.com/office/drawing/2015/9/8/chartex" xmlns:cx2="http://schemas.microsoft.com/office/drawing/2015/10/21/chartex" xmlns:cx3="http://schemas.microsoft.com/office/drawing/2016/5/9/chartex" xmlns:cx4="http://schemas.microsoft.com/office/drawing/2016/5/10/chartex" xmlns:cx5="http://schemas.microsoft.com/office/drawing/2016/5/11/chartex" xmlns:cx6="http://schemas.microsoft.com/office/drawing/2016/5/12/chartex" xmlns:cx7="http://schemas.microsoft.com/office/drawing/2016/5/13/chartex" xmlns:cx8="http://schemas.microsoft.com/office/drawing/2016/5/14/chartex" xmlns:mc="http://schemas.openxmlformats.org/markup-compatibility/2006" xmlns:aink="http://schemas.microsoft.com/office/drawing/2016/ink" xmlns:am3d="http://schemas.microsoft.com/office/drawing/2017/model3d" xmlns:o="urn:schemas-microsoft-com:office:office" xmlns:r="http://schemas.openxmlformats.org/officeDocument/2006/relationships" xmlns:m="http://schemas.openxmlformats.org/officeDocument/2006/math" xmlns:v="urn:schemas-microsoft-com:vml" xmlns:wp14="http://schemas.microsoft.com/office/word/2010/wordprocessingDrawing" xmlns:wp="http://schemas.openxmlformats.org/drawingml/2006/wordprocessingDrawing" xmlns:w10="urn:schemas-microsoft-com:office:word" xmlns:w="http://schemas.openxmlformats.org/wordprocessingml/2006/main" xmlns:w14="http://schemas.microsoft.com/office/word/2010/wordml" xmlns:w15="http://schemas.microsoft.com/office/word/2012/wordml" xmlns:w16cex="http://schemas.microsoft.com/office/word/2018/wordml/cex" xmlns:w16cid="http://schemas.microsoft.com/office/word/2016/wordml/cid" xmlns:w16="http://schemas.microsoft.com/office/word/2018/wordml" xmlns:w16se="http://schemas.microsoft.com/office/word/2015/wordml/symex" xmlns:wpg="http://schemas.microsoft.com/office/word/2010/wordprocessingGroup" xmlns:wpi="http://schemas.microsoft.com/office/word/2010/wordprocessingInk" xmlns:wne="http://schemas.microsoft.com/office/word/2006/wordml" xmlns:wps="http://schemas.microsoft.com/office/word/2010/wordprocessingShape" mc:Ignorable="w14 w15 w16se w16cid w16 w16cex wp14">
   <w:body>
     <w:p/>
     <w:p>
@@ -188,7 +188,14 @@
                 <w:rFonts w:ascii="Times New Roman" w:hAnsi="Times New Roman" w:cs="Times New Roman"/>
                 <w:iCs/>
               </w:rPr>
-              <w:t>January 10</w:t>
+              <w:t>January 1</w:t>
+            </w:r>
+            <w:r>
+              <w:rPr>
+                <w:rFonts w:ascii="Times New Roman" w:hAnsi="Times New Roman" w:cs="Times New Roman"/>
+                <w:iCs/>
+              </w:rPr>
+              <w:t>6</w:t>
             </w:r>
             <w:r>
               <w:rPr>
@@ -259,7 +266,7 @@
                 <w:rFonts w:ascii="Times New Roman" w:hAnsi="Times New Roman" w:cs="Times New Roman"/>
                 <w:i/>
               </w:rPr>
-              <w:t>3</w:t>
+              <w:t>5</w:t>
             </w:r>
           </w:p>
         </w:tc>
@@ -692,7 +699,7 @@
                       <w:rFonts w:ascii="Times New Roman" w:hAnsi="Times New Roman" w:cs="Times New Roman"/>
                       <w:iCs/>
                     </w:rPr>
-                    <w:t>Upload of project to Azure</w:t>
+                    <w:t>Code Testing</w:t>
                   </w:r>
                 </w:p>
               </w:tc>
@@ -732,7 +739,7 @@
                       <w:rFonts w:ascii="Times New Roman" w:hAnsi="Times New Roman" w:cs="Times New Roman"/>
                       <w:iCs/>
                     </w:rPr>
-                    <w:t>2</w:t>
+                    <w:t>3</w:t>
                   </w:r>
                 </w:p>
               </w:tc>
@@ -774,7 +781,14 @@
                       <w:rFonts w:ascii="Times New Roman" w:hAnsi="Times New Roman" w:cs="Times New Roman"/>
                       <w:iCs/>
                     </w:rPr>
-                    <w:t>Updating of SQL server</w:t>
+                    <w:t>Fine Tuning of viewAllPosts.php</w:t>
+                  </w:r>
+                  <w:r>
+                    <w:rPr>
+                      <w:rFonts w:ascii="Times New Roman" w:hAnsi="Times New Roman" w:cs="Times New Roman"/>
+                      <w:iCs/>
+                    </w:rPr>
+                    <w:t xml:space="preserve"> page</w:t>
                   </w:r>
                 </w:p>
               </w:tc>
@@ -814,7 +828,7 @@
                       <w:rFonts w:ascii="Times New Roman" w:hAnsi="Times New Roman" w:cs="Times New Roman"/>
                       <w:iCs/>
                     </w:rPr>
-                    <w:t>5</w:t>
+                    <w:t>2</w:t>
                   </w:r>
                 </w:p>
               </w:tc>
@@ -856,7 +870,21 @@
                       <w:rFonts w:ascii="Times New Roman" w:hAnsi="Times New Roman" w:cs="Times New Roman"/>
                       <w:iCs/>
                     </w:rPr>
-                    <w:t>Creation of Azure webpage</w:t>
+                    <w:t xml:space="preserve">Creation of </w:t>
+                  </w:r>
+                  <w:r>
+                    <w:rPr>
+                      <w:rFonts w:ascii="Times New Roman" w:hAnsi="Times New Roman" w:cs="Times New Roman"/>
+                      <w:iCs/>
+                    </w:rPr>
+                    <w:t>deletePostHandler.php</w:t>
+                  </w:r>
+                  <w:r>
+                    <w:rPr>
+                      <w:rFonts w:ascii="Times New Roman" w:hAnsi="Times New Roman" w:cs="Times New Roman"/>
+                      <w:iCs/>
+                    </w:rPr>
+                    <w:t xml:space="preserve"> page</w:t>
                   </w:r>
                 </w:p>
               </w:tc>
@@ -896,7 +924,7 @@
                       <w:rFonts w:ascii="Times New Roman" w:hAnsi="Times New Roman" w:cs="Times New Roman"/>
                       <w:iCs/>
                     </w:rPr>
-                    <w:t>3</w:t>
+                    <w:t>2</w:t>
                   </w:r>
                 </w:p>
               </w:tc>
@@ -938,7 +966,21 @@
                       <w:rFonts w:ascii="Times New Roman" w:hAnsi="Times New Roman" w:cs="Times New Roman"/>
                       <w:iCs/>
                     </w:rPr>
-                    <w:t>Code Testing</w:t>
+                    <w:t>Creation of edit</w:t>
+                  </w:r>
+                  <w:r>
+                    <w:rPr>
+                      <w:rFonts w:ascii="Times New Roman" w:hAnsi="Times New Roman" w:cs="Times New Roman"/>
+                      <w:iCs/>
+                    </w:rPr>
+                    <w:t>Post</w:t>
+                  </w:r>
+                  <w:r>
+                    <w:rPr>
+                      <w:rFonts w:ascii="Times New Roman" w:hAnsi="Times New Roman" w:cs="Times New Roman"/>
+                      <w:iCs/>
+                    </w:rPr>
+                    <w:t>.php page</w:t>
                   </w:r>
                 </w:p>
               </w:tc>
@@ -1015,6 +1057,27 @@
                       <w:iCs/>
                     </w:rPr>
                   </w:pPr>
+                  <w:r>
+                    <w:rPr>
+                      <w:rFonts w:ascii="Times New Roman" w:hAnsi="Times New Roman" w:cs="Times New Roman"/>
+                      <w:iCs/>
+                    </w:rPr>
+                    <w:t>Creation of edit</w:t>
+                  </w:r>
+                  <w:r>
+                    <w:rPr>
+                      <w:rFonts w:ascii="Times New Roman" w:hAnsi="Times New Roman" w:cs="Times New Roman"/>
+                      <w:iCs/>
+                    </w:rPr>
+                    <w:t>Post</w:t>
+                  </w:r>
+                  <w:r>
+                    <w:rPr>
+                      <w:rFonts w:ascii="Times New Roman" w:hAnsi="Times New Roman" w:cs="Times New Roman"/>
+                      <w:iCs/>
+                    </w:rPr>
+                    <w:t>Handler.php page</w:t>
+                  </w:r>
                 </w:p>
               </w:tc>
               <w:tc>
@@ -1028,6 +1091,13 @@
                       <w:iCs/>
                     </w:rPr>
                   </w:pPr>
+                  <w:r>
+                    <w:rPr>
+                      <w:rFonts w:ascii="Times New Roman" w:hAnsi="Times New Roman" w:cs="Times New Roman"/>
+                      <w:iCs/>
+                    </w:rPr>
+                    <w:t>Casey Huz</w:t>
+                  </w:r>
                 </w:p>
               </w:tc>
               <w:tc>
@@ -1041,6 +1111,13 @@
                       <w:iCs/>
                     </w:rPr>
                   </w:pPr>
+                  <w:r>
+                    <w:rPr>
+                      <w:rFonts w:ascii="Times New Roman" w:hAnsi="Times New Roman" w:cs="Times New Roman"/>
+                      <w:iCs/>
+                    </w:rPr>
+                    <w:t>3</w:t>
+                  </w:r>
                 </w:p>
               </w:tc>
               <w:tc>
@@ -1054,6 +1131,13 @@
                       <w:iCs/>
                     </w:rPr>
                   </w:pPr>
+                  <w:r>
+                    <w:rPr>
+                      <w:rFonts w:ascii="Times New Roman" w:hAnsi="Times New Roman" w:cs="Times New Roman"/>
+                      <w:iCs/>
+                    </w:rPr>
+                    <w:t>0</w:t>
+                  </w:r>
                 </w:p>
               </w:tc>
             </w:tr>
@@ -1746,33 +1830,15 @@
           <w:i/>
           <w:color w:val="2E74B5" w:themeColor="accent1" w:themeShade="BF"/>
         </w:rPr>
-        <w:t xml:space="preserve">step instructions for setting up your </w:t>
-      </w:r>
-      <w:proofErr w:type="gramStart"/>
-      <w:r>
-        <w:rPr>
-          <w:rFonts w:ascii="Times New Roman" w:hAnsi="Times New Roman" w:cs="Times New Roman"/>
-          <w:i/>
-          <w:color w:val="2E74B5" w:themeColor="accent1" w:themeShade="BF"/>
-        </w:rPr>
-        <w:t xml:space="preserve">database, </w:t>
-      </w:r>
-      <w:r>
-        <w:rPr>
-          <w:rFonts w:ascii="Times New Roman" w:hAnsi="Times New Roman" w:cs="Times New Roman"/>
-          <w:i/>
-          <w:color w:val="2E74B5" w:themeColor="accent1" w:themeShade="BF"/>
-        </w:rPr>
-        <w:t>and</w:t>
-      </w:r>
-      <w:proofErr w:type="gramEnd"/>
-      <w:r>
-        <w:rPr>
-          <w:rFonts w:ascii="Times New Roman" w:hAnsi="Times New Roman" w:cs="Times New Roman"/>
-          <w:i/>
-          <w:color w:val="2E74B5" w:themeColor="accent1" w:themeShade="BF"/>
-        </w:rPr>
-        <w:t xml:space="preserve"> </w:t>
+        <w:t xml:space="preserve">step instructions for setting up your database, </w:t>
+      </w:r>
+      <w:r>
+        <w:rPr>
+          <w:rFonts w:ascii="Times New Roman" w:hAnsi="Times New Roman" w:cs="Times New Roman"/>
+          <w:i/>
+          <w:color w:val="2E74B5" w:themeColor="accent1" w:themeShade="BF"/>
+        </w:rPr>
+        <w:t xml:space="preserve">and </w:t>
       </w:r>
       <w:r>
         <w:rPr>
@@ -1849,7 +1915,35 @@
           <w:rFonts w:ascii="Times New Roman" w:hAnsi="Times New Roman" w:cs="Times New Roman"/>
           <w:iCs/>
         </w:rPr>
-        <w:t>Once logged in, the user has access to the new post page that allows them to add a new blog post.</w:t>
+        <w:t xml:space="preserve">Once logged in, the user has access to </w:t>
+      </w:r>
+      <w:r>
+        <w:rPr>
+          <w:rFonts w:ascii="Times New Roman" w:hAnsi="Times New Roman" w:cs="Times New Roman"/>
+          <w:iCs/>
+        </w:rPr>
+        <w:t>a page</w:t>
+      </w:r>
+      <w:r>
+        <w:rPr>
+          <w:rFonts w:ascii="Times New Roman" w:hAnsi="Times New Roman" w:cs="Times New Roman"/>
+          <w:iCs/>
+        </w:rPr>
+        <w:t xml:space="preserve"> that allows them to add a new blog post</w:t>
+      </w:r>
+      <w:r>
+        <w:rPr>
+          <w:rFonts w:ascii="Times New Roman" w:hAnsi="Times New Roman" w:cs="Times New Roman"/>
+          <w:iCs/>
+        </w:rPr>
+        <w:t>, view all posts, or edit their user information</w:t>
+      </w:r>
+      <w:r>
+        <w:rPr>
+          <w:rFonts w:ascii="Times New Roman" w:hAnsi="Times New Roman" w:cs="Times New Roman"/>
+          <w:iCs/>
+        </w:rPr>
+        <w:t>.</w:t>
       </w:r>
       <w:r>
         <w:rPr>
@@ -1858,16 +1952,21 @@
         </w:rPr>
         <w:t xml:space="preserve"> The project has now been hosted on Azure, allowing for access on any machine with access to the internet.</w:t>
       </w:r>
-    </w:p>
-    <w:p>
-      <w:pPr>
-        <w:rPr>
-          <w:rFonts w:ascii="Times New Roman" w:hAnsi="Times New Roman" w:cs="Times New Roman"/>
-          <w:iCs/>
-        </w:rPr>
-      </w:pPr>
-      <w:bookmarkStart w:id="0" w:name="_GoBack"/>
-      <w:bookmarkEnd w:id="0"/>
+      <w:r>
+        <w:rPr>
+          <w:rFonts w:ascii="Times New Roman" w:hAnsi="Times New Roman" w:cs="Times New Roman"/>
+          <w:iCs/>
+        </w:rPr>
+        <w:t xml:space="preserve"> A copy of the program and SQL server are stored on the Github Repository linked above.</w:t>
+      </w:r>
+    </w:p>
+    <w:p>
+      <w:pPr>
+        <w:rPr>
+          <w:rFonts w:ascii="Times New Roman" w:hAnsi="Times New Roman" w:cs="Times New Roman"/>
+          <w:iCs/>
+        </w:rPr>
+      </w:pPr>
     </w:p>
     <w:p>
       <w:pPr>
@@ -1918,14 +2017,12 @@
           <w:rFonts w:ascii="Times New Roman" w:hAnsi="Times New Roman" w:cs="Times New Roman"/>
         </w:rPr>
       </w:pPr>
-      <w:proofErr w:type="spellStart"/>
       <w:r>
         <w:rPr>
           <w:rFonts w:ascii="Times New Roman" w:hAnsi="Times New Roman" w:cs="Times New Roman"/>
         </w:rPr>
         <w:t>loginHandler.php</w:t>
       </w:r>
-      <w:proofErr w:type="spellEnd"/>
     </w:p>
     <w:p>
       <w:pPr>
@@ -1946,14 +2043,12 @@
           <w:rFonts w:ascii="Times New Roman" w:hAnsi="Times New Roman" w:cs="Times New Roman"/>
         </w:rPr>
       </w:pPr>
-      <w:proofErr w:type="spellStart"/>
       <w:r>
         <w:rPr>
           <w:rFonts w:ascii="Times New Roman" w:hAnsi="Times New Roman" w:cs="Times New Roman"/>
         </w:rPr>
         <w:t>registerHandler.php</w:t>
       </w:r>
-      <w:proofErr w:type="spellEnd"/>
     </w:p>
     <w:p>
       <w:pPr>
@@ -1974,20 +2069,108 @@
           <w:rFonts w:ascii="Times New Roman" w:hAnsi="Times New Roman" w:cs="Times New Roman"/>
         </w:rPr>
       </w:pPr>
-      <w:proofErr w:type="spellStart"/>
       <w:r>
         <w:rPr>
           <w:rFonts w:ascii="Times New Roman" w:hAnsi="Times New Roman" w:cs="Times New Roman"/>
         </w:rPr>
         <w:t>newPostHandler.php</w:t>
       </w:r>
-      <w:proofErr w:type="spellEnd"/>
-    </w:p>
-    <w:p>
-      <w:pPr>
-        <w:rPr>
-          <w:rFonts w:ascii="Times New Roman" w:hAnsi="Times New Roman" w:cs="Times New Roman"/>
-          <w:iCs/>
+    </w:p>
+    <w:p>
+      <w:pPr>
+        <w:rPr>
+          <w:rFonts w:ascii="Times New Roman" w:hAnsi="Times New Roman" w:cs="Times New Roman"/>
+        </w:rPr>
+      </w:pPr>
+      <w:r>
+        <w:rPr>
+          <w:rFonts w:ascii="Times New Roman" w:hAnsi="Times New Roman" w:cs="Times New Roman"/>
+        </w:rPr>
+        <w:t>editUserInfo.php</w:t>
+      </w:r>
+    </w:p>
+    <w:p>
+      <w:pPr>
+        <w:rPr>
+          <w:rFonts w:ascii="Times New Roman" w:hAnsi="Times New Roman" w:cs="Times New Roman"/>
+        </w:rPr>
+      </w:pPr>
+      <w:r>
+        <w:rPr>
+          <w:rFonts w:ascii="Times New Roman" w:hAnsi="Times New Roman" w:cs="Times New Roman"/>
+        </w:rPr>
+        <w:t>editUserInfoHandler.php</w:t>
+      </w:r>
+    </w:p>
+    <w:p>
+      <w:pPr>
+        <w:rPr>
+          <w:rFonts w:ascii="Times New Roman" w:hAnsi="Times New Roman" w:cs="Times New Roman"/>
+        </w:rPr>
+      </w:pPr>
+      <w:r>
+        <w:rPr>
+          <w:rFonts w:ascii="Times New Roman" w:hAnsi="Times New Roman" w:cs="Times New Roman"/>
+        </w:rPr>
+        <w:t>useraccount.html</w:t>
+      </w:r>
+    </w:p>
+    <w:p>
+      <w:pPr>
+        <w:rPr>
+          <w:rFonts w:ascii="Times New Roman" w:hAnsi="Times New Roman" w:cs="Times New Roman"/>
+        </w:rPr>
+      </w:pPr>
+      <w:r>
+        <w:rPr>
+          <w:rFonts w:ascii="Times New Roman" w:hAnsi="Times New Roman" w:cs="Times New Roman"/>
+        </w:rPr>
+        <w:t>viewAllPosts.php</w:t>
+      </w:r>
+    </w:p>
+    <w:p>
+      <w:pPr>
+        <w:rPr>
+          <w:rFonts w:ascii="Times New Roman" w:hAnsi="Times New Roman" w:cs="Times New Roman"/>
+        </w:rPr>
+      </w:pPr>
+      <w:r>
+        <w:rPr>
+          <w:rFonts w:ascii="Times New Roman" w:hAnsi="Times New Roman" w:cs="Times New Roman"/>
+        </w:rPr>
+        <w:t>editPost.php</w:t>
+      </w:r>
+    </w:p>
+    <w:p>
+      <w:pPr>
+        <w:rPr>
+          <w:rFonts w:ascii="Times New Roman" w:hAnsi="Times New Roman" w:cs="Times New Roman"/>
+        </w:rPr>
+      </w:pPr>
+      <w:r>
+        <w:rPr>
+          <w:rFonts w:ascii="Times New Roman" w:hAnsi="Times New Roman" w:cs="Times New Roman"/>
+        </w:rPr>
+        <w:t>editPostHandler.php</w:t>
+      </w:r>
+    </w:p>
+    <w:p>
+      <w:pPr>
+        <w:rPr>
+          <w:rFonts w:ascii="Times New Roman" w:hAnsi="Times New Roman" w:cs="Times New Roman"/>
+        </w:rPr>
+      </w:pPr>
+      <w:r>
+        <w:rPr>
+          <w:rFonts w:ascii="Times New Roman" w:hAnsi="Times New Roman" w:cs="Times New Roman"/>
+        </w:rPr>
+        <w:t>deletePostHandler.php</w:t>
+      </w:r>
+    </w:p>
+    <w:p>
+      <w:pPr>
+        <w:rPr>
+          <w:rFonts w:ascii="Times New Roman" w:hAnsi="Times New Roman" w:cs="Times New Roman"/>
         </w:rPr>
       </w:pPr>
     </w:p>
@@ -2111,34 +2294,34 @@
           <w:bCs/>
           <w:color w:val="000000" w:themeColor="text1"/>
         </w:rPr>
-        <w:t xml:space="preserve"> to the </w:t>
-      </w:r>
-      <w:proofErr w:type="spellStart"/>
+        <w:t xml:space="preserve"> to the sql server to create a new entry in the “user” table. A login page </w:t>
+      </w:r>
       <w:r>
         <w:rPr>
           <w:rFonts w:ascii="Times New Roman" w:hAnsi="Times New Roman" w:cs="Times New Roman"/>
           <w:bCs/>
           <w:color w:val="000000" w:themeColor="text1"/>
         </w:rPr>
-        <w:t>sql</w:t>
-      </w:r>
-      <w:proofErr w:type="spellEnd"/>
+        <w:t xml:space="preserve">has been </w:t>
+      </w:r>
       <w:r>
         <w:rPr>
           <w:rFonts w:ascii="Times New Roman" w:hAnsi="Times New Roman" w:cs="Times New Roman"/>
           <w:bCs/>
           <w:color w:val="000000" w:themeColor="text1"/>
         </w:rPr>
-        <w:t xml:space="preserve"> server to create a new entry in the “user” table. A login page </w:t>
-      </w:r>
-      <w:r>
+        <w:lastRenderedPageBreak/>
+        <w:t>created with data validation, ensuring that the user inputs something into both the username and password fields. If the username and matching password are found, the user will be logged in. If not, the user will be notified that login was unsuccessful.</w:t>
+      </w:r>
+    </w:p>
+    <w:p>
+      <w:pPr>
         <w:rPr>
           <w:rFonts w:ascii="Times New Roman" w:hAnsi="Times New Roman" w:cs="Times New Roman"/>
           <w:bCs/>
           <w:color w:val="000000" w:themeColor="text1"/>
         </w:rPr>
-        <w:t>has been created with data validation, ensuring that the user inputs something into both the username and password fields. If the username and matching password are found, the user will be logged in. If not, the user will be notified that login was unsuccessful.</w:t>
-      </w:r>
+      </w:pPr>
     </w:p>
     <w:p>
       <w:pPr>
@@ -2148,50 +2331,48 @@
           <w:color w:val="000000" w:themeColor="text1"/>
         </w:rPr>
       </w:pPr>
-    </w:p>
-    <w:p>
-      <w:pPr>
+      <w:r>
         <w:rPr>
           <w:rFonts w:ascii="Times New Roman" w:hAnsi="Times New Roman" w:cs="Times New Roman"/>
           <w:bCs/>
           <w:color w:val="000000" w:themeColor="text1"/>
         </w:rPr>
-      </w:pPr>
-      <w:r>
+        <w:t>A new post page has now been created that allows the user to input a post title and post content, both of which are required before the form can be submitted. Once submitted, the contents of the fields are saved to a new SQL table within the same database (posts table). The user is then given a cue showing whether or not the post was successfully saved. In the future, this will link back to the main post page once that is created.</w:t>
+      </w:r>
+    </w:p>
+    <w:p>
+      <w:pPr>
         <w:rPr>
           <w:rFonts w:ascii="Times New Roman" w:hAnsi="Times New Roman" w:cs="Times New Roman"/>
           <w:bCs/>
           <w:color w:val="000000" w:themeColor="text1"/>
         </w:rPr>
-        <w:t xml:space="preserve">A new post page has now been created that allows the user to input a post title and post content, both of which are required before the form can be submitted. Once submitted, the contents of the fields are saved to a new SQL table within the same database (posts table). The user is then given a cue showing </w:t>
-      </w:r>
-      <w:proofErr w:type="gramStart"/>
-      <w:r>
+      </w:pPr>
+    </w:p>
+    <w:p>
+      <w:pPr>
         <w:rPr>
           <w:rFonts w:ascii="Times New Roman" w:hAnsi="Times New Roman" w:cs="Times New Roman"/>
           <w:bCs/>
           <w:color w:val="000000" w:themeColor="text1"/>
         </w:rPr>
-        <w:t>whether or not</w:t>
-      </w:r>
-      <w:proofErr w:type="gramEnd"/>
+      </w:pPr>
       <w:r>
         <w:rPr>
           <w:rFonts w:ascii="Times New Roman" w:hAnsi="Times New Roman" w:cs="Times New Roman"/>
           <w:bCs/>
           <w:color w:val="000000" w:themeColor="text1"/>
         </w:rPr>
-        <w:t xml:space="preserve"> the post was successfully saved. In the future, this will link back to the main post page once that is created.</w:t>
-      </w:r>
-    </w:p>
-    <w:p>
-      <w:pPr>
+        <w:t>The project and SQL storage are both now hosted on Azure. Since the project is now in the public domain, additional security requirements were required to be implemented. When the project is updated locally, t</w:t>
+      </w:r>
+      <w:r>
         <w:rPr>
           <w:rFonts w:ascii="Times New Roman" w:hAnsi="Times New Roman" w:cs="Times New Roman"/>
           <w:bCs/>
           <w:color w:val="000000" w:themeColor="text1"/>
         </w:rPr>
-      </w:pPr>
+        <w:t>he files must be committed to the git, then pushed to the azure server in order to reflect the changes on the hosted website. I had issues getting my webpage to connect to my SQL server via Azure and haven’t found out how to get them working quite yet. The SQL server still works well on my local server, however.</w:t>
+      </w:r>
     </w:p>
     <w:p>
       <w:pPr>
@@ -2199,33 +2380,84 @@
           <w:rFonts w:ascii="Times New Roman" w:hAnsi="Times New Roman" w:cs="Times New Roman"/>
           <w:bCs/>
           <w:color w:val="000000" w:themeColor="text1"/>
-        </w:rPr>
-      </w:pPr>
-      <w:r>
+          <w:sz w:val="28"/>
+          <w:szCs w:val="28"/>
+        </w:rPr>
+      </w:pPr>
+    </w:p>
+    <w:p>
+      <w:pPr>
         <w:rPr>
           <w:rFonts w:ascii="Times New Roman" w:hAnsi="Times New Roman" w:cs="Times New Roman"/>
           <w:bCs/>
           <w:color w:val="000000" w:themeColor="text1"/>
         </w:rPr>
-        <w:t>The project and SQL storage are both now hosted on Azure. Since the project is now in the public domain, additional security requirements were required to be implemented. When the project is updated locally, t</w:t>
-      </w:r>
+      </w:pPr>
       <w:r>
         <w:rPr>
           <w:rFonts w:ascii="Times New Roman" w:hAnsi="Times New Roman" w:cs="Times New Roman"/>
           <w:bCs/>
           <w:color w:val="000000" w:themeColor="text1"/>
         </w:rPr>
-        <w:t xml:space="preserve">he files must be committed to the git, then pushed to the azure server in order to </w:t>
-      </w:r>
-      <w:r>
+        <w:t>For Milestone 5, I created a page that allows the user to log in and adjust certain profile settings. ID, username, and password cannot be changed from here. I also created a basic view all posts page that shows a list of all posts currently stored on the SQL server. Any time a new post is created, it will be added to this page.</w:t>
+      </w:r>
+    </w:p>
+    <w:p>
+      <w:pPr>
         <w:rPr>
           <w:rFonts w:ascii="Times New Roman" w:hAnsi="Times New Roman" w:cs="Times New Roman"/>
           <w:bCs/>
           <w:color w:val="000000" w:themeColor="text1"/>
         </w:rPr>
-        <w:lastRenderedPageBreak/>
-        <w:t>reflect the changes on the hosted website. I had issues getting my webpage to connect to my SQL server via Azure and haven’t found out how to get them working quite yet. The SQL server still works well on my local server, however.</w:t>
-      </w:r>
+      </w:pPr>
+    </w:p>
+    <w:p>
+      <w:pPr>
+        <w:rPr>
+          <w:rFonts w:ascii="Times New Roman" w:hAnsi="Times New Roman" w:cs="Times New Roman"/>
+          <w:bCs/>
+          <w:color w:val="000000" w:themeColor="text1"/>
+        </w:rPr>
+      </w:pPr>
+      <w:r>
+        <w:rPr>
+          <w:rFonts w:ascii="Times New Roman" w:hAnsi="Times New Roman" w:cs="Times New Roman"/>
+          <w:iCs/>
+        </w:rPr>
+        <w:t xml:space="preserve">In Milestone 6, I added two buttons, an “Edit” button and a “Delete” button. Each of these buttons have a </w:t>
+      </w:r>
+      <w:r>
+        <w:rPr>
+          <w:rFonts w:ascii="Times New Roman" w:hAnsi="Times New Roman" w:cs="Times New Roman"/>
+          <w:iCs/>
+        </w:rPr>
+        <w:t>corresponding php file</w:t>
+      </w:r>
+      <w:r>
+        <w:rPr>
+          <w:rFonts w:ascii="Times New Roman" w:hAnsi="Times New Roman" w:cs="Times New Roman"/>
+          <w:iCs/>
+        </w:rPr>
+        <w:t xml:space="preserve"> that handles their actions accordingly.</w:t>
+      </w:r>
+      <w:r>
+        <w:rPr>
+          <w:rFonts w:ascii="Times New Roman" w:hAnsi="Times New Roman" w:cs="Times New Roman"/>
+          <w:iCs/>
+        </w:rPr>
+        <w:t xml:space="preserve"> The “Edit” button redirects the user to a page similar to the page where they would create a new post, however it automatically fills in the information for that post in order to allow the user to edit it. Once changes are submitted, another php file executes the SQL script that updates the server with the new post data. The “Delete” button has a simple php file that executes an SQL script that removes the post with the corresponding ID from the SQL server and therefore the page.</w:t>
+      </w:r>
+    </w:p>
+    <w:p>
+      <w:pPr>
+        <w:rPr>
+          <w:rFonts w:ascii="Times New Roman" w:hAnsi="Times New Roman" w:cs="Times New Roman"/>
+          <w:bCs/>
+          <w:color w:val="000000" w:themeColor="text1"/>
+          <w:sz w:val="28"/>
+          <w:szCs w:val="28"/>
+        </w:rPr>
+      </w:pPr>
     </w:p>
     <w:p>
       <w:pPr>
@@ -2259,9 +2491,7 @@
           <w:szCs w:val="28"/>
         </w:rPr>
       </w:pPr>
-    </w:p>
-    <w:p>
-      <w:pPr>
+      <w:r>
         <w:rPr>
           <w:rFonts w:ascii="Times New Roman" w:hAnsi="Times New Roman" w:cs="Times New Roman"/>
           <w:b/>
@@ -2269,10 +2499,9 @@
           <w:sz w:val="28"/>
           <w:szCs w:val="28"/>
         </w:rPr>
-      </w:pPr>
-    </w:p>
-    <w:p>
-      <w:pPr>
+        <w:t xml:space="preserve">Key </w:t>
+      </w:r>
+      <w:r>
         <w:rPr>
           <w:rFonts w:ascii="Times New Roman" w:hAnsi="Times New Roman" w:cs="Times New Roman"/>
           <w:b/>
@@ -2280,6 +2509,220 @@
           <w:sz w:val="28"/>
           <w:szCs w:val="28"/>
         </w:rPr>
+        <w:t>Technical Design Decisions:</w:t>
+      </w:r>
+    </w:p>
+    <w:p>
+      <w:pPr>
+        <w:rPr>
+          <w:rFonts w:ascii="Times New Roman" w:hAnsi="Times New Roman" w:cs="Times New Roman"/>
+          <w:i/>
+          <w:color w:val="2E74B5" w:themeColor="accent1" w:themeShade="BF"/>
+        </w:rPr>
+      </w:pPr>
+      <w:r>
+        <w:rPr>
+          <w:rFonts w:ascii="Times New Roman" w:hAnsi="Times New Roman" w:cs="Times New Roman"/>
+          <w:i/>
+          <w:color w:val="2E74B5" w:themeColor="accent1" w:themeShade="BF"/>
+        </w:rPr>
+        <w:t xml:space="preserve">Any final technical design decisions, such as framework decisions </w:t>
+      </w:r>
+      <w:r>
+        <w:rPr>
+          <w:rFonts w:ascii="Times New Roman" w:hAnsi="Times New Roman" w:cs="Times New Roman"/>
+          <w:i/>
+          <w:color w:val="2E74B5" w:themeColor="accent1" w:themeShade="BF"/>
+        </w:rPr>
+        <w:t>and so forth</w:t>
+      </w:r>
+      <w:r>
+        <w:rPr>
+          <w:rFonts w:ascii="Times New Roman" w:hAnsi="Times New Roman" w:cs="Times New Roman"/>
+          <w:i/>
+          <w:color w:val="2E74B5" w:themeColor="accent1" w:themeShade="BF"/>
+        </w:rPr>
+        <w:t xml:space="preserve">, should be documented here. This should list the technology/framework, its purpose in the design, and why it was chosen. </w:t>
+      </w:r>
+    </w:p>
+    <w:p>
+      <w:pPr>
+        <w:rPr>
+          <w:rFonts w:ascii="Times New Roman" w:hAnsi="Times New Roman" w:cs="Times New Roman"/>
+          <w:i/>
+          <w:color w:val="2E74B5" w:themeColor="accent1" w:themeShade="BF"/>
+        </w:rPr>
+      </w:pPr>
+    </w:p>
+    <w:p>
+      <w:pPr>
+        <w:rPr>
+          <w:rFonts w:ascii="Times New Roman" w:hAnsi="Times New Roman" w:cs="Times New Roman"/>
+          <w:iCs/>
+        </w:rPr>
+      </w:pPr>
+      <w:r>
+        <w:rPr>
+          <w:rFonts w:ascii="Times New Roman" w:hAnsi="Times New Roman" w:cs="Times New Roman"/>
+          <w:iCs/>
+        </w:rPr>
+        <w:t xml:space="preserve">The blog site </w:t>
+      </w:r>
+      <w:r>
+        <w:rPr>
+          <w:rFonts w:ascii="Times New Roman" w:hAnsi="Times New Roman" w:cs="Times New Roman"/>
+          <w:iCs/>
+        </w:rPr>
+        <w:t xml:space="preserve">now consists </w:t>
+      </w:r>
+      <w:r>
+        <w:rPr>
+          <w:rFonts w:ascii="Times New Roman" w:hAnsi="Times New Roman" w:cs="Times New Roman"/>
+          <w:iCs/>
+        </w:rPr>
+        <w:t>multiple</w:t>
+      </w:r>
+      <w:r>
+        <w:rPr>
+          <w:rFonts w:ascii="Times New Roman" w:hAnsi="Times New Roman" w:cs="Times New Roman"/>
+          <w:iCs/>
+        </w:rPr>
+        <w:t xml:space="preserve"> full pages, an index page which</w:t>
+      </w:r>
+      <w:r>
+        <w:rPr>
+          <w:rFonts w:ascii="Times New Roman" w:hAnsi="Times New Roman" w:cs="Times New Roman"/>
+          <w:iCs/>
+        </w:rPr>
+        <w:t xml:space="preserve"> allow the user to create an account, edit their user settings, view all posts, and create a new post.</w:t>
+      </w:r>
+      <w:r>
+        <w:rPr>
+          <w:rFonts w:ascii="Times New Roman" w:hAnsi="Times New Roman" w:cs="Times New Roman"/>
+          <w:iCs/>
+        </w:rPr>
+        <w:t xml:space="preserve"> The framework for the </w:t>
+      </w:r>
+      <w:r>
+        <w:rPr>
+          <w:rFonts w:ascii="Times New Roman" w:hAnsi="Times New Roman" w:cs="Times New Roman"/>
+          <w:iCs/>
+        </w:rPr>
+        <w:t xml:space="preserve">the </w:t>
+      </w:r>
+      <w:r>
+        <w:rPr>
+          <w:rFonts w:ascii="Times New Roman" w:hAnsi="Times New Roman" w:cs="Times New Roman"/>
+          <w:iCs/>
+        </w:rPr>
+        <w:t>page</w:t>
+      </w:r>
+      <w:r>
+        <w:rPr>
+          <w:rFonts w:ascii="Times New Roman" w:hAnsi="Times New Roman" w:cs="Times New Roman"/>
+          <w:iCs/>
+        </w:rPr>
+        <w:t>s</w:t>
+      </w:r>
+      <w:r>
+        <w:rPr>
+          <w:rFonts w:ascii="Times New Roman" w:hAnsi="Times New Roman" w:cs="Times New Roman"/>
+          <w:iCs/>
+        </w:rPr>
+        <w:t xml:space="preserve"> is relatively finalized, but there may be some minor UI updates to clean up the presentation. All variables associated to the user will be required </w:t>
+      </w:r>
+      <w:r>
+        <w:rPr>
+          <w:rFonts w:ascii="Times New Roman" w:hAnsi="Times New Roman" w:cs="Times New Roman"/>
+          <w:iCs/>
+        </w:rPr>
+        <w:t xml:space="preserve">upon registration and will be stored in a “user” table in the </w:t>
+      </w:r>
+      <w:r>
+        <w:rPr>
+          <w:rFonts w:ascii="Times New Roman" w:hAnsi="Times New Roman" w:cs="Times New Roman"/>
+          <w:iCs/>
+        </w:rPr>
+        <w:t>SQL</w:t>
+      </w:r>
+      <w:r>
+        <w:rPr>
+          <w:rFonts w:ascii="Times New Roman" w:hAnsi="Times New Roman" w:cs="Times New Roman"/>
+          <w:iCs/>
+        </w:rPr>
+        <w:t xml:space="preserve"> server. A separate login page </w:t>
+      </w:r>
+      <w:r>
+        <w:rPr>
+          <w:rFonts w:ascii="Times New Roman" w:hAnsi="Times New Roman" w:cs="Times New Roman"/>
+          <w:iCs/>
+        </w:rPr>
+        <w:t>has been created and requires the user to input both a username and password before making a query to the SQL server to determine if it is a valid account.</w:t>
+      </w:r>
+      <w:r>
+        <w:rPr>
+          <w:rFonts w:ascii="Times New Roman" w:hAnsi="Times New Roman" w:cs="Times New Roman"/>
+          <w:iCs/>
+        </w:rPr>
+        <w:t xml:space="preserve"> The blog posts</w:t>
+      </w:r>
+      <w:r>
+        <w:rPr>
+          <w:rFonts w:ascii="Times New Roman" w:hAnsi="Times New Roman" w:cs="Times New Roman"/>
+          <w:iCs/>
+        </w:rPr>
+        <w:t xml:space="preserve"> created on the new post page</w:t>
+      </w:r>
+      <w:r>
+        <w:rPr>
+          <w:rFonts w:ascii="Times New Roman" w:hAnsi="Times New Roman" w:cs="Times New Roman"/>
+          <w:iCs/>
+        </w:rPr>
+        <w:t xml:space="preserve"> are saved to a separate table within the same database. In the future, the posts from this table will have their own page where they are displayed.</w:t>
+      </w:r>
+      <w:r>
+        <w:rPr>
+          <w:rFonts w:ascii="Times New Roman" w:hAnsi="Times New Roman" w:cs="Times New Roman"/>
+          <w:iCs/>
+        </w:rPr>
+        <w:t xml:space="preserve"> Users and blog posts </w:t>
+      </w:r>
+      <w:r>
+        <w:rPr>
+          <w:rFonts w:ascii="Times New Roman" w:hAnsi="Times New Roman" w:cs="Times New Roman"/>
+          <w:iCs/>
+        </w:rPr>
+        <w:t>are saved to the SQL server</w:t>
+      </w:r>
+      <w:r>
+        <w:rPr>
+          <w:rFonts w:ascii="Times New Roman" w:hAnsi="Times New Roman" w:cs="Times New Roman"/>
+          <w:iCs/>
+        </w:rPr>
+        <w:t>.</w:t>
+      </w:r>
+      <w:r>
+        <w:rPr>
+          <w:rFonts w:ascii="Times New Roman" w:hAnsi="Times New Roman" w:cs="Times New Roman"/>
+          <w:iCs/>
+        </w:rPr>
+        <w:t xml:space="preserve"> Anytime the user edits their user settings, the update is sent to the SQL server and will update the UI accordingly. </w:t>
+      </w:r>
+      <w:r>
+        <w:rPr>
+          <w:rFonts w:ascii="Times New Roman" w:hAnsi="Times New Roman" w:cs="Times New Roman"/>
+          <w:iCs/>
+        </w:rPr>
+        <w:t>The user also now update or delete any prior posts they saved to the SQL server. When they update a post, the new data is sent via an “Update” SQL command that simply updates the previous data stored on the server. The “Delete” function removes that post from the server.</w:t>
+      </w:r>
+    </w:p>
+    <w:p>
+      <w:pPr>
+        <w:rPr>
+          <w:rFonts w:ascii="Times New Roman" w:hAnsi="Times New Roman" w:cs="Times New Roman"/>
+          <w:i/>
+          <w:color w:val="2E74B5" w:themeColor="accent1" w:themeShade="BF"/>
+        </w:rPr>
       </w:pPr>
     </w:p>
     <w:p>
@@ -2325,7 +2768,9 @@
           <w:szCs w:val="28"/>
         </w:rPr>
       </w:pPr>
-      <w:r>
+    </w:p>
+    <w:p>
+      <w:pPr>
         <w:rPr>
           <w:rFonts w:ascii="Times New Roman" w:hAnsi="Times New Roman" w:cs="Times New Roman"/>
           <w:b/>
@@ -2333,9 +2778,10 @@
           <w:sz w:val="28"/>
           <w:szCs w:val="28"/>
         </w:rPr>
-        <w:t xml:space="preserve">Key </w:t>
-      </w:r>
-      <w:r>
+      </w:pPr>
+    </w:p>
+    <w:p>
+      <w:pPr>
         <w:rPr>
           <w:rFonts w:ascii="Times New Roman" w:hAnsi="Times New Roman" w:cs="Times New Roman"/>
           <w:b/>
@@ -2343,222 +2789,6 @@
           <w:sz w:val="28"/>
           <w:szCs w:val="28"/>
         </w:rPr>
-        <w:t>Technical Design Decisions:</w:t>
-      </w:r>
-    </w:p>
-    <w:p>
-      <w:pPr>
-        <w:rPr>
-          <w:rFonts w:ascii="Times New Roman" w:hAnsi="Times New Roman" w:cs="Times New Roman"/>
-          <w:i/>
-          <w:color w:val="2E74B5" w:themeColor="accent1" w:themeShade="BF"/>
-        </w:rPr>
-      </w:pPr>
-      <w:r>
-        <w:rPr>
-          <w:rFonts w:ascii="Times New Roman" w:hAnsi="Times New Roman" w:cs="Times New Roman"/>
-          <w:i/>
-          <w:color w:val="2E74B5" w:themeColor="accent1" w:themeShade="BF"/>
-        </w:rPr>
-        <w:t xml:space="preserve">Any final technical design decisions, such as framework decisions </w:t>
-      </w:r>
-      <w:r>
-        <w:rPr>
-          <w:rFonts w:ascii="Times New Roman" w:hAnsi="Times New Roman" w:cs="Times New Roman"/>
-          <w:i/>
-          <w:color w:val="2E74B5" w:themeColor="accent1" w:themeShade="BF"/>
-        </w:rPr>
-        <w:t>and so forth</w:t>
-      </w:r>
-      <w:r>
-        <w:rPr>
-          <w:rFonts w:ascii="Times New Roman" w:hAnsi="Times New Roman" w:cs="Times New Roman"/>
-          <w:i/>
-          <w:color w:val="2E74B5" w:themeColor="accent1" w:themeShade="BF"/>
-        </w:rPr>
-        <w:t xml:space="preserve">, should be documented here. This should list the technology/framework, its purpose in the design, and why it was chosen. </w:t>
-      </w:r>
-    </w:p>
-    <w:p>
-      <w:pPr>
-        <w:rPr>
-          <w:rFonts w:ascii="Times New Roman" w:hAnsi="Times New Roman" w:cs="Times New Roman"/>
-          <w:i/>
-          <w:color w:val="2E74B5" w:themeColor="accent1" w:themeShade="BF"/>
-        </w:rPr>
-      </w:pPr>
-    </w:p>
-    <w:p>
-      <w:pPr>
-        <w:rPr>
-          <w:rFonts w:ascii="Times New Roman" w:hAnsi="Times New Roman" w:cs="Times New Roman"/>
-          <w:iCs/>
-        </w:rPr>
-      </w:pPr>
-      <w:r>
-        <w:rPr>
-          <w:rFonts w:ascii="Times New Roman" w:hAnsi="Times New Roman" w:cs="Times New Roman"/>
-          <w:iCs/>
-        </w:rPr>
-        <w:t xml:space="preserve">The blog site </w:t>
-      </w:r>
-      <w:r>
-        <w:rPr>
-          <w:rFonts w:ascii="Times New Roman" w:hAnsi="Times New Roman" w:cs="Times New Roman"/>
-          <w:iCs/>
-        </w:rPr>
-        <w:t xml:space="preserve">now consists of </w:t>
-      </w:r>
-      <w:r>
-        <w:rPr>
-          <w:rFonts w:ascii="Times New Roman" w:hAnsi="Times New Roman" w:cs="Times New Roman"/>
-          <w:iCs/>
-        </w:rPr>
-        <w:t>4</w:t>
-      </w:r>
-      <w:r>
-        <w:rPr>
-          <w:rFonts w:ascii="Times New Roman" w:hAnsi="Times New Roman" w:cs="Times New Roman"/>
-          <w:iCs/>
-        </w:rPr>
-        <w:t xml:space="preserve"> full pages, an index page which serves as the home page, a register page,</w:t>
-      </w:r>
-      <w:r>
-        <w:rPr>
-          <w:rFonts w:ascii="Times New Roman" w:hAnsi="Times New Roman" w:cs="Times New Roman"/>
-          <w:iCs/>
-        </w:rPr>
-        <w:t xml:space="preserve"> a post creation page</w:t>
-      </w:r>
-      <w:r>
-        <w:rPr>
-          <w:rFonts w:ascii="Times New Roman" w:hAnsi="Times New Roman" w:cs="Times New Roman"/>
-          <w:iCs/>
-        </w:rPr>
-        <w:t xml:space="preserve"> and a login page</w:t>
-      </w:r>
-      <w:r>
-        <w:rPr>
-          <w:rFonts w:ascii="Times New Roman" w:hAnsi="Times New Roman" w:cs="Times New Roman"/>
-          <w:iCs/>
-        </w:rPr>
-        <w:t xml:space="preserve">. The framework for the </w:t>
-      </w:r>
-      <w:proofErr w:type="spellStart"/>
-      <w:r>
-        <w:rPr>
-          <w:rFonts w:ascii="Times New Roman" w:hAnsi="Times New Roman" w:cs="Times New Roman"/>
-          <w:iCs/>
-        </w:rPr>
-        <w:t>the</w:t>
-      </w:r>
-      <w:proofErr w:type="spellEnd"/>
-      <w:r>
-        <w:rPr>
-          <w:rFonts w:ascii="Times New Roman" w:hAnsi="Times New Roman" w:cs="Times New Roman"/>
-          <w:iCs/>
-        </w:rPr>
-        <w:t xml:space="preserve"> </w:t>
-      </w:r>
-      <w:r>
-        <w:rPr>
-          <w:rFonts w:ascii="Times New Roman" w:hAnsi="Times New Roman" w:cs="Times New Roman"/>
-          <w:iCs/>
-        </w:rPr>
-        <w:t>page</w:t>
-      </w:r>
-      <w:r>
-        <w:rPr>
-          <w:rFonts w:ascii="Times New Roman" w:hAnsi="Times New Roman" w:cs="Times New Roman"/>
-          <w:iCs/>
-        </w:rPr>
-        <w:t>s</w:t>
-      </w:r>
-      <w:r>
-        <w:rPr>
-          <w:rFonts w:ascii="Times New Roman" w:hAnsi="Times New Roman" w:cs="Times New Roman"/>
-          <w:iCs/>
-        </w:rPr>
-        <w:t xml:space="preserve"> is relatively finalized, but there may be some minor UI updates to clean up the presentation. All variables associated to the user will be required </w:t>
-      </w:r>
-      <w:r>
-        <w:rPr>
-          <w:rFonts w:ascii="Times New Roman" w:hAnsi="Times New Roman" w:cs="Times New Roman"/>
-          <w:iCs/>
-        </w:rPr>
-        <w:t xml:space="preserve">upon registration and will be stored in a “user” table in the </w:t>
-      </w:r>
-      <w:r>
-        <w:rPr>
-          <w:rFonts w:ascii="Times New Roman" w:hAnsi="Times New Roman" w:cs="Times New Roman"/>
-          <w:iCs/>
-        </w:rPr>
-        <w:t>SQL</w:t>
-      </w:r>
-      <w:r>
-        <w:rPr>
-          <w:rFonts w:ascii="Times New Roman" w:hAnsi="Times New Roman" w:cs="Times New Roman"/>
-          <w:iCs/>
-        </w:rPr>
-        <w:t xml:space="preserve"> server. A separate login page </w:t>
-      </w:r>
-      <w:r>
-        <w:rPr>
-          <w:rFonts w:ascii="Times New Roman" w:hAnsi="Times New Roman" w:cs="Times New Roman"/>
-          <w:iCs/>
-        </w:rPr>
-        <w:t>has been created and requires the user to input both a username and password before making a query to the SQL server to determine if it is a valid account.</w:t>
-      </w:r>
-      <w:r>
-        <w:rPr>
-          <w:rFonts w:ascii="Times New Roman" w:hAnsi="Times New Roman" w:cs="Times New Roman"/>
-          <w:iCs/>
-        </w:rPr>
-        <w:t xml:space="preserve"> The blog posts</w:t>
-      </w:r>
-      <w:r>
-        <w:rPr>
-          <w:rFonts w:ascii="Times New Roman" w:hAnsi="Times New Roman" w:cs="Times New Roman"/>
-          <w:iCs/>
-        </w:rPr>
-        <w:t xml:space="preserve"> created on the new post page</w:t>
-      </w:r>
-      <w:r>
-        <w:rPr>
-          <w:rFonts w:ascii="Times New Roman" w:hAnsi="Times New Roman" w:cs="Times New Roman"/>
-          <w:iCs/>
-        </w:rPr>
-        <w:t xml:space="preserve"> are saved to a separate table within the same database. In the future, the posts from this table will have their own page where they are displayed.</w:t>
-      </w:r>
-      <w:r>
-        <w:rPr>
-          <w:rFonts w:ascii="Times New Roman" w:hAnsi="Times New Roman" w:cs="Times New Roman"/>
-          <w:iCs/>
-        </w:rPr>
-        <w:t xml:space="preserve"> Users and blog posts </w:t>
-      </w:r>
-      <w:r>
-        <w:rPr>
-          <w:rFonts w:ascii="Times New Roman" w:hAnsi="Times New Roman" w:cs="Times New Roman"/>
-          <w:iCs/>
-        </w:rPr>
-        <w:t>are saved to the SQL server</w:t>
-      </w:r>
-      <w:r>
-        <w:rPr>
-          <w:rFonts w:ascii="Times New Roman" w:hAnsi="Times New Roman" w:cs="Times New Roman"/>
-          <w:iCs/>
-        </w:rPr>
-        <w:t>.</w:t>
-      </w:r>
-    </w:p>
-    <w:p>
-      <w:pPr>
-        <w:rPr>
-          <w:rFonts w:ascii="Times New Roman" w:hAnsi="Times New Roman" w:cs="Times New Roman"/>
-          <w:i/>
-          <w:color w:val="2E74B5" w:themeColor="accent1" w:themeShade="BF"/>
-        </w:rPr>
       </w:pPr>
     </w:p>
     <w:p>
@@ -2571,7 +2801,9 @@
           <w:szCs w:val="28"/>
         </w:rPr>
       </w:pPr>
-      <w:r>
+    </w:p>
+    <w:p>
+      <w:pPr>
         <w:rPr>
           <w:rFonts w:ascii="Times New Roman" w:hAnsi="Times New Roman" w:cs="Times New Roman"/>
           <w:b/>
@@ -2579,6 +2811,92 @@
           <w:sz w:val="28"/>
           <w:szCs w:val="28"/>
         </w:rPr>
+      </w:pPr>
+    </w:p>
+    <w:p>
+      <w:pPr>
+        <w:rPr>
+          <w:rFonts w:ascii="Times New Roman" w:hAnsi="Times New Roman" w:cs="Times New Roman"/>
+          <w:b/>
+          <w:color w:val="000000" w:themeColor="text1"/>
+          <w:sz w:val="28"/>
+          <w:szCs w:val="28"/>
+        </w:rPr>
+      </w:pPr>
+    </w:p>
+    <w:p>
+      <w:pPr>
+        <w:rPr>
+          <w:rFonts w:ascii="Times New Roman" w:hAnsi="Times New Roman" w:cs="Times New Roman"/>
+          <w:b/>
+          <w:color w:val="000000" w:themeColor="text1"/>
+          <w:sz w:val="28"/>
+          <w:szCs w:val="28"/>
+        </w:rPr>
+      </w:pPr>
+    </w:p>
+    <w:p>
+      <w:pPr>
+        <w:rPr>
+          <w:rFonts w:ascii="Times New Roman" w:hAnsi="Times New Roman" w:cs="Times New Roman"/>
+          <w:b/>
+          <w:color w:val="000000" w:themeColor="text1"/>
+          <w:sz w:val="28"/>
+          <w:szCs w:val="28"/>
+        </w:rPr>
+      </w:pPr>
+    </w:p>
+    <w:p>
+      <w:pPr>
+        <w:rPr>
+          <w:rFonts w:ascii="Times New Roman" w:hAnsi="Times New Roman" w:cs="Times New Roman"/>
+          <w:b/>
+          <w:color w:val="000000" w:themeColor="text1"/>
+          <w:sz w:val="28"/>
+          <w:szCs w:val="28"/>
+        </w:rPr>
+      </w:pPr>
+    </w:p>
+    <w:p>
+      <w:pPr>
+        <w:rPr>
+          <w:rFonts w:ascii="Times New Roman" w:hAnsi="Times New Roman" w:cs="Times New Roman"/>
+          <w:b/>
+          <w:color w:val="000000" w:themeColor="text1"/>
+          <w:sz w:val="28"/>
+          <w:szCs w:val="28"/>
+        </w:rPr>
+      </w:pPr>
+    </w:p>
+    <w:p>
+      <w:pPr>
+        <w:rPr>
+          <w:rFonts w:ascii="Times New Roman" w:hAnsi="Times New Roman" w:cs="Times New Roman"/>
+          <w:b/>
+          <w:color w:val="000000" w:themeColor="text1"/>
+          <w:sz w:val="28"/>
+          <w:szCs w:val="28"/>
+        </w:rPr>
+      </w:pPr>
+    </w:p>
+    <w:p>
+      <w:pPr>
+        <w:rPr>
+          <w:rFonts w:ascii="Times New Roman" w:hAnsi="Times New Roman" w:cs="Times New Roman"/>
+          <w:b/>
+          <w:color w:val="000000" w:themeColor="text1"/>
+          <w:sz w:val="28"/>
+          <w:szCs w:val="28"/>
+        </w:rPr>
+      </w:pPr>
+      <w:r>
+        <w:rPr>
+          <w:rFonts w:ascii="Times New Roman" w:hAnsi="Times New Roman" w:cs="Times New Roman"/>
+          <w:b/>
+          <w:color w:val="000000" w:themeColor="text1"/>
+          <w:sz w:val="28"/>
+          <w:szCs w:val="28"/>
+        </w:rPr>
         <w:t>ER Diagram:</w:t>
       </w:r>
     </w:p>
@@ -2615,27 +2933,67 @@
           <w:color w:val="2E74B5" w:themeColor="accent1" w:themeShade="BF"/>
         </w:rPr>
       </w:pPr>
-    </w:p>
-    <w:p>
-      <w:pPr>
-        <w:rPr>
-          <w:rFonts w:ascii="Times New Roman" w:hAnsi="Times New Roman" w:cs="Times New Roman"/>
-          <w:i/>
-          <w:color w:val="2E74B5" w:themeColor="accent1" w:themeShade="BF"/>
-        </w:rPr>
-      </w:pPr>
-      <w:r>
-        <w:rPr>
-          <w:rFonts w:ascii="Times New Roman" w:hAnsi="Times New Roman" w:cs="Times New Roman"/>
-          <w:i/>
+      <w:r>
+        <w:rPr>
           <w:noProof/>
-          <w:color w:val="2E74B5" w:themeColor="accent1" w:themeShade="BF"/>
         </w:rPr>
         <w:lastRenderedPageBreak/>
         <w:drawing>
-          <wp:inline distT="0" distB="0" distL="0" distR="0" wp14:anchorId="2441754C" wp14:editId="1998D976">
-            <wp:extent cx="5534025" cy="2867025"/>
-            <wp:effectExtent l="0" t="0" r="9525" b="9525"/>
+          <wp:inline distT="0" distB="0" distL="0" distR="0" wp14:anchorId="7915F9AE" wp14:editId="21FA5308">
+            <wp:extent cx="5095875" cy="3617002"/>
+            <wp:effectExtent l="0" t="0" r="0" b="2540"/>
+            <wp:docPr id="15" name="Picture 15"/>
+            <wp:cNvGraphicFramePr>
+              <a:graphicFrameLocks xmlns:a="http://schemas.openxmlformats.org/drawingml/2006/main" noChangeAspect="1"/>
+            </wp:cNvGraphicFramePr>
+            <a:graphic xmlns:a="http://schemas.openxmlformats.org/drawingml/2006/main">
+              <a:graphicData uri="http://schemas.openxmlformats.org/drawingml/2006/picture">
+                <pic:pic xmlns:pic="http://schemas.openxmlformats.org/drawingml/2006/picture">
+                  <pic:nvPicPr>
+                    <pic:cNvPr id="1" name=""/>
+                    <pic:cNvPicPr/>
+                  </pic:nvPicPr>
+                  <pic:blipFill>
+                    <a:blip r:embed="rId10"/>
+                    <a:stretch>
+                      <a:fillRect/>
+                    </a:stretch>
+                  </pic:blipFill>
+                  <pic:spPr>
+                    <a:xfrm>
+                      <a:off x="0" y="0"/>
+                      <a:ext cx="5113528" cy="3629532"/>
+                    </a:xfrm>
+                    <a:prstGeom prst="rect">
+                      <a:avLst/>
+                    </a:prstGeom>
+                  </pic:spPr>
+                </pic:pic>
+              </a:graphicData>
+            </a:graphic>
+          </wp:inline>
+        </w:drawing>
+      </w:r>
+    </w:p>
+    <w:p>
+      <w:pPr>
+        <w:rPr>
+          <w:rFonts w:ascii="Times New Roman" w:hAnsi="Times New Roman" w:cs="Times New Roman"/>
+          <w:i/>
+          <w:color w:val="2E74B5" w:themeColor="accent1" w:themeShade="BF"/>
+        </w:rPr>
+      </w:pPr>
+      <w:r>
+        <w:rPr>
+          <w:rFonts w:ascii="Times New Roman" w:hAnsi="Times New Roman" w:cs="Times New Roman"/>
+          <w:i/>
+          <w:noProof/>
+          <w:color w:val="2E74B5" w:themeColor="accent1" w:themeShade="BF"/>
+        </w:rPr>
+        <w:drawing>
+          <wp:inline distT="0" distB="0" distL="0" distR="0" wp14:anchorId="2441754C" wp14:editId="693CF784">
+            <wp:extent cx="4819650" cy="2496927"/>
+            <wp:effectExtent l="0" t="0" r="0" b="0"/>
             <wp:docPr id="2" name="Picture 2" descr="A picture containing graphical user interface&#10;&#10;Description automatically generated"/>
             <wp:cNvGraphicFramePr>
               <a:graphicFrameLocks xmlns:a="http://schemas.openxmlformats.org/drawingml/2006/main" noChangeAspect="1"/>
@@ -2648,7 +3006,7 @@
                     <pic:cNvPicPr/>
                   </pic:nvPicPr>
                   <pic:blipFill>
-                    <a:blip r:embed="rId10">
+                    <a:blip r:embed="rId11">
                       <a:extLst>
                         <a:ext uri="{28A0092B-C50C-407E-A947-70E740481C1C}">
                           <a14:useLocalDpi xmlns:a14="http://schemas.microsoft.com/office/drawing/2010/main" val="0"/>
@@ -2662,7 +3020,7 @@
                   <pic:spPr>
                     <a:xfrm>
                       <a:off x="0" y="0"/>
-                      <a:ext cx="5534025" cy="2867025"/>
+                      <a:ext cx="4829568" cy="2502065"/>
                     </a:xfrm>
                     <a:prstGeom prst="rect">
                       <a:avLst/>
@@ -2688,6 +3046,33 @@
       <w:pPr>
         <w:rPr>
           <w:rFonts w:ascii="Times New Roman" w:hAnsi="Times New Roman" w:cs="Times New Roman"/>
+          <w:i/>
+          <w:color w:val="2E74B5" w:themeColor="accent1" w:themeShade="BF"/>
+        </w:rPr>
+      </w:pPr>
+    </w:p>
+    <w:p>
+      <w:pPr>
+        <w:rPr>
+          <w:rFonts w:ascii="Times New Roman" w:hAnsi="Times New Roman" w:cs="Times New Roman"/>
+          <w:i/>
+          <w:color w:val="2E74B5" w:themeColor="accent1" w:themeShade="BF"/>
+        </w:rPr>
+      </w:pPr>
+    </w:p>
+    <w:p>
+      <w:pPr>
+        <w:rPr>
+          <w:rFonts w:ascii="Times New Roman" w:hAnsi="Times New Roman" w:cs="Times New Roman"/>
+          <w:i/>
+          <w:color w:val="2E74B5" w:themeColor="accent1" w:themeShade="BF"/>
+        </w:rPr>
+      </w:pPr>
+    </w:p>
+    <w:p>
+      <w:pPr>
+        <w:rPr>
+          <w:rFonts w:ascii="Times New Roman" w:hAnsi="Times New Roman" w:cs="Times New Roman"/>
           <w:b/>
           <w:color w:val="000000" w:themeColor="text1"/>
           <w:sz w:val="28"/>
@@ -2702,6 +3087,7 @@
           <w:sz w:val="28"/>
           <w:szCs w:val="28"/>
         </w:rPr>
+        <w:lastRenderedPageBreak/>
         <w:t>DDL Scripts:</w:t>
       </w:r>
     </w:p>
@@ -2734,46 +3120,150 @@
           <w:rFonts w:ascii="Times New Roman" w:hAnsi="Times New Roman" w:cs="Times New Roman"/>
           <w:iCs/>
         </w:rPr>
-        <w:t xml:space="preserve">SQL server is included in the </w:t>
-      </w:r>
-      <w:proofErr w:type="spellStart"/>
-      <w:r>
-        <w:rPr>
-          <w:rFonts w:ascii="Times New Roman" w:hAnsi="Times New Roman" w:cs="Times New Roman"/>
-          <w:iCs/>
-        </w:rPr>
-        <w:t>Github</w:t>
-      </w:r>
-      <w:proofErr w:type="spellEnd"/>
-      <w:r>
-        <w:rPr>
-          <w:rFonts w:ascii="Times New Roman" w:hAnsi="Times New Roman" w:cs="Times New Roman"/>
-          <w:iCs/>
-        </w:rPr>
-        <w:t xml:space="preserve"> repo in order to import the database.</w:t>
-      </w:r>
-    </w:p>
-    <w:p>
-      <w:pPr>
-        <w:rPr>
-          <w:rFonts w:ascii="Times New Roman" w:hAnsi="Times New Roman" w:cs="Times New Roman"/>
-          <w:iCs/>
-        </w:rPr>
-      </w:pPr>
-    </w:p>
-    <w:p>
-      <w:pPr>
-        <w:rPr>
-          <w:rFonts w:ascii="Times New Roman" w:hAnsi="Times New Roman" w:cs="Times New Roman"/>
-          <w:iCs/>
-        </w:rPr>
-      </w:pPr>
-    </w:p>
-    <w:p>
-      <w:pPr>
-        <w:rPr>
-          <w:rFonts w:ascii="Times New Roman" w:hAnsi="Times New Roman" w:cs="Times New Roman"/>
-          <w:iCs/>
+        <w:t>SQL server is included in the Github repo in order to import the database.</w:t>
+      </w:r>
+    </w:p>
+    <w:p>
+      <w:pPr>
+        <w:rPr>
+          <w:rFonts w:ascii="Times New Roman" w:hAnsi="Times New Roman" w:cs="Times New Roman"/>
+          <w:i/>
+          <w:color w:val="2E74B5" w:themeColor="accent1" w:themeShade="BF"/>
+        </w:rPr>
+      </w:pPr>
+    </w:p>
+    <w:p>
+      <w:pPr>
+        <w:rPr>
+          <w:rFonts w:ascii="Times New Roman" w:hAnsi="Times New Roman" w:cs="Times New Roman"/>
+          <w:i/>
+          <w:color w:val="2E74B5" w:themeColor="accent1" w:themeShade="BF"/>
+        </w:rPr>
+      </w:pPr>
+    </w:p>
+    <w:p>
+      <w:pPr>
+        <w:rPr>
+          <w:rFonts w:ascii="Times New Roman" w:hAnsi="Times New Roman" w:cs="Times New Roman"/>
+          <w:i/>
+          <w:color w:val="2E74B5" w:themeColor="accent1" w:themeShade="BF"/>
+        </w:rPr>
+      </w:pPr>
+    </w:p>
+    <w:p>
+      <w:pPr>
+        <w:rPr>
+          <w:rFonts w:ascii="Times New Roman" w:hAnsi="Times New Roman" w:cs="Times New Roman"/>
+          <w:i/>
+          <w:color w:val="2E74B5" w:themeColor="accent1" w:themeShade="BF"/>
+        </w:rPr>
+      </w:pPr>
+    </w:p>
+    <w:p>
+      <w:pPr>
+        <w:rPr>
+          <w:rFonts w:ascii="Times New Roman" w:hAnsi="Times New Roman" w:cs="Times New Roman"/>
+          <w:i/>
+          <w:color w:val="2E74B5" w:themeColor="accent1" w:themeShade="BF"/>
+        </w:rPr>
+      </w:pPr>
+    </w:p>
+    <w:p>
+      <w:pPr>
+        <w:rPr>
+          <w:rFonts w:ascii="Times New Roman" w:hAnsi="Times New Roman" w:cs="Times New Roman"/>
+          <w:i/>
+          <w:color w:val="2E74B5" w:themeColor="accent1" w:themeShade="BF"/>
+        </w:rPr>
+      </w:pPr>
+    </w:p>
+    <w:p>
+      <w:pPr>
+        <w:rPr>
+          <w:rFonts w:ascii="Times New Roman" w:hAnsi="Times New Roman" w:cs="Times New Roman"/>
+          <w:i/>
+          <w:color w:val="2E74B5" w:themeColor="accent1" w:themeShade="BF"/>
+        </w:rPr>
+      </w:pPr>
+    </w:p>
+    <w:p>
+      <w:pPr>
+        <w:rPr>
+          <w:rFonts w:ascii="Times New Roman" w:hAnsi="Times New Roman" w:cs="Times New Roman"/>
+          <w:i/>
+          <w:color w:val="2E74B5" w:themeColor="accent1" w:themeShade="BF"/>
+        </w:rPr>
+      </w:pPr>
+    </w:p>
+    <w:p>
+      <w:pPr>
+        <w:rPr>
+          <w:rFonts w:ascii="Times New Roman" w:hAnsi="Times New Roman" w:cs="Times New Roman"/>
+          <w:i/>
+          <w:color w:val="2E74B5" w:themeColor="accent1" w:themeShade="BF"/>
+        </w:rPr>
+      </w:pPr>
+    </w:p>
+    <w:p>
+      <w:pPr>
+        <w:rPr>
+          <w:rFonts w:ascii="Times New Roman" w:hAnsi="Times New Roman" w:cs="Times New Roman"/>
+          <w:i/>
+          <w:color w:val="2E74B5" w:themeColor="accent1" w:themeShade="BF"/>
+        </w:rPr>
+      </w:pPr>
+    </w:p>
+    <w:p>
+      <w:pPr>
+        <w:rPr>
+          <w:rFonts w:ascii="Times New Roman" w:hAnsi="Times New Roman" w:cs="Times New Roman"/>
+          <w:i/>
+          <w:color w:val="2E74B5" w:themeColor="accent1" w:themeShade="BF"/>
+        </w:rPr>
+      </w:pPr>
+    </w:p>
+    <w:p>
+      <w:pPr>
+        <w:rPr>
+          <w:rFonts w:ascii="Times New Roman" w:hAnsi="Times New Roman" w:cs="Times New Roman"/>
+          <w:i/>
+          <w:color w:val="2E74B5" w:themeColor="accent1" w:themeShade="BF"/>
+        </w:rPr>
+      </w:pPr>
+    </w:p>
+    <w:p>
+      <w:pPr>
+        <w:rPr>
+          <w:rFonts w:ascii="Times New Roman" w:hAnsi="Times New Roman" w:cs="Times New Roman"/>
+          <w:i/>
+          <w:color w:val="2E74B5" w:themeColor="accent1" w:themeShade="BF"/>
+        </w:rPr>
+      </w:pPr>
+    </w:p>
+    <w:p>
+      <w:pPr>
+        <w:rPr>
+          <w:rFonts w:ascii="Times New Roman" w:hAnsi="Times New Roman" w:cs="Times New Roman"/>
+          <w:i/>
+          <w:color w:val="2E74B5" w:themeColor="accent1" w:themeShade="BF"/>
+        </w:rPr>
+      </w:pPr>
+    </w:p>
+    <w:p>
+      <w:pPr>
+        <w:rPr>
+          <w:rFonts w:ascii="Times New Roman" w:hAnsi="Times New Roman" w:cs="Times New Roman"/>
+          <w:i/>
+          <w:color w:val="2E74B5" w:themeColor="accent1" w:themeShade="BF"/>
+        </w:rPr>
+      </w:pPr>
+    </w:p>
+    <w:p>
+      <w:pPr>
+        <w:rPr>
+          <w:rFonts w:ascii="Times New Roman" w:hAnsi="Times New Roman" w:cs="Times New Roman"/>
+          <w:i/>
+          <w:color w:val="2E74B5" w:themeColor="accent1" w:themeShade="BF"/>
         </w:rPr>
       </w:pPr>
     </w:p>
@@ -2879,7 +3369,7 @@
                     <pic:cNvPicPr/>
                   </pic:nvPicPr>
                   <pic:blipFill>
-                    <a:blip r:embed="rId11">
+                    <a:blip r:embed="rId12">
                       <a:extLst>
                         <a:ext uri="{28A0092B-C50C-407E-A947-70E740481C1C}">
                           <a14:useLocalDpi xmlns:a14="http://schemas.microsoft.com/office/drawing/2010/main" val="0"/>
@@ -2910,58 +3400,6 @@
       <w:pPr>
         <w:rPr>
           <w:rFonts w:ascii="Times New Roman" w:hAnsi="Times New Roman" w:cs="Times New Roman"/>
-          <w:iCs/>
-        </w:rPr>
-      </w:pPr>
-    </w:p>
-    <w:p>
-      <w:pPr>
-        <w:rPr>
-          <w:rFonts w:ascii="Times New Roman" w:hAnsi="Times New Roman" w:cs="Times New Roman"/>
-          <w:iCs/>
-        </w:rPr>
-      </w:pPr>
-    </w:p>
-    <w:p>
-      <w:pPr>
-        <w:rPr>
-          <w:rFonts w:ascii="Times New Roman" w:hAnsi="Times New Roman" w:cs="Times New Roman"/>
-          <w:i/>
-          <w:color w:val="2E74B5" w:themeColor="accent1" w:themeShade="BF"/>
-        </w:rPr>
-      </w:pPr>
-    </w:p>
-    <w:p>
-      <w:pPr>
-        <w:rPr>
-          <w:rFonts w:ascii="Times New Roman" w:hAnsi="Times New Roman" w:cs="Times New Roman"/>
-          <w:i/>
-          <w:color w:val="2E74B5" w:themeColor="accent1" w:themeShade="BF"/>
-        </w:rPr>
-      </w:pPr>
-    </w:p>
-    <w:p>
-      <w:pPr>
-        <w:rPr>
-          <w:rFonts w:ascii="Times New Roman" w:hAnsi="Times New Roman" w:cs="Times New Roman"/>
-          <w:i/>
-          <w:color w:val="2E74B5" w:themeColor="accent1" w:themeShade="BF"/>
-        </w:rPr>
-      </w:pPr>
-    </w:p>
-    <w:p>
-      <w:pPr>
-        <w:rPr>
-          <w:rFonts w:ascii="Times New Roman" w:hAnsi="Times New Roman" w:cs="Times New Roman"/>
-          <w:i/>
-          <w:color w:val="2E74B5" w:themeColor="accent1" w:themeShade="BF"/>
-        </w:rPr>
-      </w:pPr>
-    </w:p>
-    <w:p>
-      <w:pPr>
-        <w:rPr>
-          <w:rFonts w:ascii="Times New Roman" w:hAnsi="Times New Roman" w:cs="Times New Roman"/>
           <w:i/>
           <w:color w:val="2E74B5" w:themeColor="accent1" w:themeShade="BF"/>
         </w:rPr>
@@ -3083,23 +3521,7 @@
           <w:rFonts w:ascii="Times New Roman" w:hAnsi="Times New Roman" w:cs="Times New Roman"/>
           <w:iCs/>
         </w:rPr>
-        <w:t xml:space="preserve">There are no user interface diagrams </w:t>
-      </w:r>
-      <w:proofErr w:type="gramStart"/>
-      <w:r>
-        <w:rPr>
-          <w:rFonts w:ascii="Times New Roman" w:hAnsi="Times New Roman" w:cs="Times New Roman"/>
-          <w:iCs/>
-        </w:rPr>
-        <w:t>at this time</w:t>
-      </w:r>
-      <w:proofErr w:type="gramEnd"/>
-      <w:r>
-        <w:rPr>
-          <w:rFonts w:ascii="Times New Roman" w:hAnsi="Times New Roman" w:cs="Times New Roman"/>
-          <w:iCs/>
-        </w:rPr>
-        <w:t>.</w:t>
+        <w:t>There are no user interface diagrams at this time.</w:t>
       </w:r>
       <w:r>
         <w:rPr>
@@ -3108,214 +3530,6 @@
         </w:rPr>
         <w:t xml:space="preserve"> Screenshots of the current UI are provided below.</w:t>
       </w:r>
-    </w:p>
-    <w:p>
-      <w:pPr>
-        <w:rPr>
-          <w:rFonts w:ascii="Times New Roman" w:hAnsi="Times New Roman" w:cs="Times New Roman"/>
-          <w:iCs/>
-        </w:rPr>
-      </w:pPr>
-    </w:p>
-    <w:p>
-      <w:pPr>
-        <w:rPr>
-          <w:rFonts w:ascii="Times New Roman" w:hAnsi="Times New Roman" w:cs="Times New Roman"/>
-          <w:iCs/>
-        </w:rPr>
-      </w:pPr>
-    </w:p>
-    <w:p>
-      <w:pPr>
-        <w:rPr>
-          <w:rFonts w:ascii="Times New Roman" w:hAnsi="Times New Roman" w:cs="Times New Roman"/>
-          <w:iCs/>
-        </w:rPr>
-      </w:pPr>
-    </w:p>
-    <w:p>
-      <w:pPr>
-        <w:rPr>
-          <w:rFonts w:ascii="Times New Roman" w:hAnsi="Times New Roman" w:cs="Times New Roman"/>
-          <w:iCs/>
-        </w:rPr>
-      </w:pPr>
-    </w:p>
-    <w:p>
-      <w:pPr>
-        <w:rPr>
-          <w:rFonts w:ascii="Times New Roman" w:hAnsi="Times New Roman" w:cs="Times New Roman"/>
-          <w:iCs/>
-        </w:rPr>
-      </w:pPr>
-    </w:p>
-    <w:p>
-      <w:pPr>
-        <w:rPr>
-          <w:rFonts w:ascii="Times New Roman" w:hAnsi="Times New Roman" w:cs="Times New Roman"/>
-          <w:iCs/>
-        </w:rPr>
-      </w:pPr>
-    </w:p>
-    <w:p>
-      <w:pPr>
-        <w:rPr>
-          <w:rFonts w:ascii="Times New Roman" w:hAnsi="Times New Roman" w:cs="Times New Roman"/>
-          <w:iCs/>
-        </w:rPr>
-      </w:pPr>
-    </w:p>
-    <w:p>
-      <w:pPr>
-        <w:rPr>
-          <w:rFonts w:ascii="Times New Roman" w:hAnsi="Times New Roman" w:cs="Times New Roman"/>
-          <w:iCs/>
-        </w:rPr>
-      </w:pPr>
-    </w:p>
-    <w:p>
-      <w:pPr>
-        <w:rPr>
-          <w:rFonts w:ascii="Times New Roman" w:hAnsi="Times New Roman" w:cs="Times New Roman"/>
-          <w:iCs/>
-        </w:rPr>
-      </w:pPr>
-    </w:p>
-    <w:p>
-      <w:pPr>
-        <w:rPr>
-          <w:rFonts w:ascii="Times New Roman" w:hAnsi="Times New Roman" w:cs="Times New Roman"/>
-          <w:iCs/>
-        </w:rPr>
-      </w:pPr>
-    </w:p>
-    <w:p>
-      <w:pPr>
-        <w:rPr>
-          <w:rFonts w:ascii="Times New Roman" w:hAnsi="Times New Roman" w:cs="Times New Roman"/>
-          <w:iCs/>
-        </w:rPr>
-      </w:pPr>
-    </w:p>
-    <w:p>
-      <w:pPr>
-        <w:rPr>
-          <w:rFonts w:ascii="Times New Roman" w:hAnsi="Times New Roman" w:cs="Times New Roman"/>
-          <w:iCs/>
-        </w:rPr>
-      </w:pPr>
-    </w:p>
-    <w:p>
-      <w:pPr>
-        <w:rPr>
-          <w:rFonts w:ascii="Times New Roman" w:hAnsi="Times New Roman" w:cs="Times New Roman"/>
-          <w:iCs/>
-        </w:rPr>
-      </w:pPr>
-    </w:p>
-    <w:p>
-      <w:pPr>
-        <w:rPr>
-          <w:rFonts w:ascii="Times New Roman" w:hAnsi="Times New Roman" w:cs="Times New Roman"/>
-          <w:iCs/>
-        </w:rPr>
-      </w:pPr>
-    </w:p>
-    <w:p>
-      <w:pPr>
-        <w:rPr>
-          <w:rFonts w:ascii="Times New Roman" w:hAnsi="Times New Roman" w:cs="Times New Roman"/>
-          <w:iCs/>
-        </w:rPr>
-      </w:pPr>
-    </w:p>
-    <w:p>
-      <w:pPr>
-        <w:rPr>
-          <w:rFonts w:ascii="Times New Roman" w:hAnsi="Times New Roman" w:cs="Times New Roman"/>
-          <w:iCs/>
-        </w:rPr>
-      </w:pPr>
-    </w:p>
-    <w:p>
-      <w:pPr>
-        <w:rPr>
-          <w:rFonts w:ascii="Times New Roman" w:hAnsi="Times New Roman" w:cs="Times New Roman"/>
-          <w:iCs/>
-        </w:rPr>
-      </w:pPr>
-    </w:p>
-    <w:p>
-      <w:pPr>
-        <w:rPr>
-          <w:rFonts w:ascii="Times New Roman" w:hAnsi="Times New Roman" w:cs="Times New Roman"/>
-          <w:iCs/>
-        </w:rPr>
-      </w:pPr>
-    </w:p>
-    <w:p>
-      <w:pPr>
-        <w:rPr>
-          <w:rFonts w:ascii="Times New Roman" w:hAnsi="Times New Roman" w:cs="Times New Roman"/>
-          <w:iCs/>
-        </w:rPr>
-      </w:pPr>
-    </w:p>
-    <w:p>
-      <w:pPr>
-        <w:rPr>
-          <w:rFonts w:ascii="Times New Roman" w:hAnsi="Times New Roman" w:cs="Times New Roman"/>
-          <w:iCs/>
-        </w:rPr>
-      </w:pPr>
-    </w:p>
-    <w:p>
-      <w:pPr>
-        <w:rPr>
-          <w:rFonts w:ascii="Times New Roman" w:hAnsi="Times New Roman" w:cs="Times New Roman"/>
-          <w:iCs/>
-        </w:rPr>
-      </w:pPr>
-    </w:p>
-    <w:p>
-      <w:pPr>
-        <w:rPr>
-          <w:rFonts w:ascii="Times New Roman" w:hAnsi="Times New Roman" w:cs="Times New Roman"/>
-          <w:iCs/>
-        </w:rPr>
-      </w:pPr>
-    </w:p>
-    <w:p>
-      <w:pPr>
-        <w:rPr>
-          <w:rFonts w:ascii="Times New Roman" w:hAnsi="Times New Roman" w:cs="Times New Roman"/>
-          <w:iCs/>
-        </w:rPr>
-      </w:pPr>
-    </w:p>
-    <w:p>
-      <w:pPr>
-        <w:rPr>
-          <w:rFonts w:ascii="Times New Roman" w:hAnsi="Times New Roman" w:cs="Times New Roman"/>
-          <w:iCs/>
-        </w:rPr>
-      </w:pPr>
-    </w:p>
-    <w:p>
-      <w:pPr>
-        <w:rPr>
-          <w:rFonts w:ascii="Times New Roman" w:hAnsi="Times New Roman" w:cs="Times New Roman"/>
-          <w:iCs/>
-        </w:rPr>
-      </w:pPr>
-    </w:p>
-    <w:p>
-      <w:pPr>
-        <w:rPr>
-          <w:rFonts w:ascii="Times New Roman" w:hAnsi="Times New Roman" w:cs="Times New Roman"/>
-          <w:iCs/>
-        </w:rPr>
-      </w:pPr>
     </w:p>
     <w:p>
       <w:pPr>
@@ -3367,6 +3581,7 @@
           <w:sz w:val="28"/>
           <w:szCs w:val="28"/>
         </w:rPr>
+        <w:lastRenderedPageBreak/>
         <w:t>Other Documentation:</w:t>
       </w:r>
     </w:p>
@@ -3456,84 +3671,11 @@
         <w:rPr>
           <w:noProof/>
         </w:rPr>
-        <w:lastRenderedPageBreak/>
         <w:drawing>
           <wp:inline distT="0" distB="0" distL="0" distR="0" wp14:anchorId="299507D8" wp14:editId="55207826">
             <wp:extent cx="4949954" cy="5486400"/>
             <wp:effectExtent l="0" t="0" r="3175" b="0"/>
             <wp:docPr id="1" name="Picture 1"/>
-            <wp:cNvGraphicFramePr>
-              <a:graphicFrameLocks xmlns:a="http://schemas.openxmlformats.org/drawingml/2006/main" noChangeAspect="1"/>
-            </wp:cNvGraphicFramePr>
-            <a:graphic xmlns:a="http://schemas.openxmlformats.org/drawingml/2006/main">
-              <a:graphicData uri="http://schemas.openxmlformats.org/drawingml/2006/picture">
-                <pic:pic xmlns:pic="http://schemas.openxmlformats.org/drawingml/2006/picture">
-                  <pic:nvPicPr>
-                    <pic:cNvPr id="1" name=""/>
-                    <pic:cNvPicPr/>
-                  </pic:nvPicPr>
-                  <pic:blipFill>
-                    <a:blip r:embed="rId12"/>
-                    <a:stretch>
-                      <a:fillRect/>
-                    </a:stretch>
-                  </pic:blipFill>
-                  <pic:spPr>
-                    <a:xfrm>
-                      <a:off x="0" y="0"/>
-                      <a:ext cx="4993025" cy="5534139"/>
-                    </a:xfrm>
-                    <a:prstGeom prst="rect">
-                      <a:avLst/>
-                    </a:prstGeom>
-                  </pic:spPr>
-                </pic:pic>
-              </a:graphicData>
-            </a:graphic>
-          </wp:inline>
-        </w:drawing>
-      </w:r>
-    </w:p>
-    <w:p>
-      <w:pPr>
-        <w:rPr>
-          <w:rFonts w:ascii="Times New Roman" w:hAnsi="Times New Roman" w:cs="Times New Roman"/>
-          <w:iCs/>
-        </w:rPr>
-      </w:pPr>
-      <w:r>
-        <w:rPr>
-          <w:rFonts w:ascii="Times New Roman" w:hAnsi="Times New Roman" w:cs="Times New Roman"/>
-          <w:iCs/>
-        </w:rPr>
-        <w:t>register.html accessed.</w:t>
-      </w:r>
-    </w:p>
-    <w:p>
-      <w:pPr>
-        <w:rPr>
-          <w:rFonts w:ascii="Times New Roman" w:hAnsi="Times New Roman" w:cs="Times New Roman"/>
-          <w:iCs/>
-        </w:rPr>
-      </w:pPr>
-    </w:p>
-    <w:p>
-      <w:pPr>
-        <w:rPr>
-          <w:rFonts w:ascii="Times New Roman" w:hAnsi="Times New Roman" w:cs="Times New Roman"/>
-          <w:iCs/>
-        </w:rPr>
-      </w:pPr>
-      <w:r>
-        <w:rPr>
-          <w:noProof/>
-        </w:rPr>
-        <w:lastRenderedPageBreak/>
-        <w:drawing>
-          <wp:inline distT="0" distB="0" distL="0" distR="0" wp14:anchorId="12E75739" wp14:editId="77C826DF">
-            <wp:extent cx="4872450" cy="6515100"/>
-            <wp:effectExtent l="0" t="0" r="4445" b="0"/>
-            <wp:docPr id="4" name="Picture 4"/>
             <wp:cNvGraphicFramePr>
               <a:graphicFrameLocks xmlns:a="http://schemas.openxmlformats.org/drawingml/2006/main" noChangeAspect="1"/>
             </wp:cNvGraphicFramePr>
@@ -3553,7 +3695,7 @@
                   <pic:spPr>
                     <a:xfrm>
                       <a:off x="0" y="0"/>
-                      <a:ext cx="4877814" cy="6522273"/>
+                      <a:ext cx="4993025" cy="5534139"/>
                     </a:xfrm>
                     <a:prstGeom prst="rect">
                       <a:avLst/>
@@ -3578,8 +3720,16 @@
           <w:rFonts w:ascii="Times New Roman" w:hAnsi="Times New Roman" w:cs="Times New Roman"/>
           <w:iCs/>
         </w:rPr>
-        <w:t>Filled in form</w:t>
-      </w:r>
+        <w:t>register.html accessed.</w:t>
+      </w:r>
+    </w:p>
+    <w:p>
+      <w:pPr>
+        <w:rPr>
+          <w:rFonts w:ascii="Times New Roman" w:hAnsi="Times New Roman" w:cs="Times New Roman"/>
+          <w:iCs/>
+        </w:rPr>
+      </w:pPr>
     </w:p>
     <w:p>
       <w:pPr>
@@ -3594,10 +3744,10 @@
         </w:rPr>
         <w:lastRenderedPageBreak/>
         <w:drawing>
-          <wp:inline distT="0" distB="0" distL="0" distR="0" wp14:anchorId="77F23058" wp14:editId="6F1DBD1D">
-            <wp:extent cx="9144000" cy="3074035"/>
-            <wp:effectExtent l="0" t="0" r="0" b="0"/>
-            <wp:docPr id="5" name="Picture 5"/>
+          <wp:inline distT="0" distB="0" distL="0" distR="0" wp14:anchorId="12E75739" wp14:editId="77C826DF">
+            <wp:extent cx="4872450" cy="6515100"/>
+            <wp:effectExtent l="0" t="0" r="4445" b="0"/>
+            <wp:docPr id="4" name="Picture 4"/>
             <wp:cNvGraphicFramePr>
               <a:graphicFrameLocks xmlns:a="http://schemas.openxmlformats.org/drawingml/2006/main" noChangeAspect="1"/>
             </wp:cNvGraphicFramePr>
@@ -3617,7 +3767,7 @@
                   <pic:spPr>
                     <a:xfrm>
                       <a:off x="0" y="0"/>
-                      <a:ext cx="9144000" cy="3074035"/>
+                      <a:ext cx="4877814" cy="6522273"/>
                     </a:xfrm>
                     <a:prstGeom prst="rect">
                       <a:avLst/>
@@ -3642,16 +3792,8 @@
           <w:rFonts w:ascii="Times New Roman" w:hAnsi="Times New Roman" w:cs="Times New Roman"/>
           <w:iCs/>
         </w:rPr>
-        <w:t>Data from form showing on SQL server after “submit” button is hit.</w:t>
-      </w:r>
-    </w:p>
-    <w:p>
-      <w:pPr>
-        <w:rPr>
-          <w:rFonts w:ascii="Times New Roman" w:hAnsi="Times New Roman" w:cs="Times New Roman"/>
-          <w:iCs/>
-        </w:rPr>
-      </w:pPr>
+        <w:t>Filled in form</w:t>
+      </w:r>
     </w:p>
     <w:p>
       <w:pPr>
@@ -3664,11 +3806,12 @@
         <w:rPr>
           <w:noProof/>
         </w:rPr>
+        <w:lastRenderedPageBreak/>
         <w:drawing>
-          <wp:inline distT="0" distB="0" distL="0" distR="0" wp14:anchorId="6300282F" wp14:editId="181280D9">
-            <wp:extent cx="3200400" cy="2819400"/>
+          <wp:inline distT="0" distB="0" distL="0" distR="0" wp14:anchorId="77F23058" wp14:editId="6F1DBD1D">
+            <wp:extent cx="9144000" cy="3074035"/>
             <wp:effectExtent l="0" t="0" r="0" b="0"/>
-            <wp:docPr id="6" name="Picture 6"/>
+            <wp:docPr id="5" name="Picture 5"/>
             <wp:cNvGraphicFramePr>
               <a:graphicFrameLocks xmlns:a="http://schemas.openxmlformats.org/drawingml/2006/main" noChangeAspect="1"/>
             </wp:cNvGraphicFramePr>
@@ -3688,7 +3831,7 @@
                   <pic:spPr>
                     <a:xfrm>
                       <a:off x="0" y="0"/>
-                      <a:ext cx="3200400" cy="2819400"/>
+                      <a:ext cx="9144000" cy="3074035"/>
                     </a:xfrm>
                     <a:prstGeom prst="rect">
                       <a:avLst/>
@@ -3713,16 +3856,8 @@
           <w:rFonts w:ascii="Times New Roman" w:hAnsi="Times New Roman" w:cs="Times New Roman"/>
           <w:iCs/>
         </w:rPr>
-        <w:t>Index page that allows the user to choose what they want to do.</w:t>
-      </w:r>
-    </w:p>
-    <w:p>
-      <w:pPr>
-        <w:rPr>
-          <w:rFonts w:ascii="Times New Roman" w:hAnsi="Times New Roman" w:cs="Times New Roman"/>
-          <w:iCs/>
-        </w:rPr>
-      </w:pPr>
+        <w:t>Data from form showing on SQL server after “submit” button is hit.</w:t>
+      </w:r>
     </w:p>
     <w:p>
       <w:pPr>
@@ -3743,12 +3878,11 @@
         <w:rPr>
           <w:noProof/>
         </w:rPr>
-        <w:lastRenderedPageBreak/>
         <w:drawing>
-          <wp:inline distT="0" distB="0" distL="0" distR="0" wp14:anchorId="7447C899" wp14:editId="00E78DFF">
-            <wp:extent cx="3209925" cy="3629025"/>
-            <wp:effectExtent l="0" t="0" r="9525" b="9525"/>
-            <wp:docPr id="7" name="Picture 7"/>
+          <wp:inline distT="0" distB="0" distL="0" distR="0" wp14:anchorId="6300282F" wp14:editId="181280D9">
+            <wp:extent cx="3200400" cy="2819400"/>
+            <wp:effectExtent l="0" t="0" r="0" b="0"/>
+            <wp:docPr id="6" name="Picture 6"/>
             <wp:cNvGraphicFramePr>
               <a:graphicFrameLocks xmlns:a="http://schemas.openxmlformats.org/drawingml/2006/main" noChangeAspect="1"/>
             </wp:cNvGraphicFramePr>
@@ -3768,7 +3902,7 @@
                   <pic:spPr>
                     <a:xfrm>
                       <a:off x="0" y="0"/>
-                      <a:ext cx="3209925" cy="3629025"/>
+                      <a:ext cx="3200400" cy="2819400"/>
                     </a:xfrm>
                     <a:prstGeom prst="rect">
                       <a:avLst/>
@@ -3793,8 +3927,24 @@
           <w:rFonts w:ascii="Times New Roman" w:hAnsi="Times New Roman" w:cs="Times New Roman"/>
           <w:iCs/>
         </w:rPr>
-        <w:t>Login page with a link that leads to the main menu (index.html)</w:t>
-      </w:r>
+        <w:t>Index page that allows the user to choose what they want to do.</w:t>
+      </w:r>
+    </w:p>
+    <w:p>
+      <w:pPr>
+        <w:rPr>
+          <w:rFonts w:ascii="Times New Roman" w:hAnsi="Times New Roman" w:cs="Times New Roman"/>
+          <w:iCs/>
+        </w:rPr>
+      </w:pPr>
+    </w:p>
+    <w:p>
+      <w:pPr>
+        <w:rPr>
+          <w:rFonts w:ascii="Times New Roman" w:hAnsi="Times New Roman" w:cs="Times New Roman"/>
+          <w:iCs/>
+        </w:rPr>
+      </w:pPr>
     </w:p>
     <w:p>
       <w:pPr>
@@ -3809,10 +3959,10 @@
         </w:rPr>
         <w:lastRenderedPageBreak/>
         <w:drawing>
-          <wp:inline distT="0" distB="0" distL="0" distR="0" wp14:anchorId="30197E05" wp14:editId="7E920DD7">
-            <wp:extent cx="3429000" cy="3584448"/>
-            <wp:effectExtent l="0" t="0" r="0" b="0"/>
-            <wp:docPr id="9" name="Picture 9"/>
+          <wp:inline distT="0" distB="0" distL="0" distR="0" wp14:anchorId="7447C899" wp14:editId="00E78DFF">
+            <wp:extent cx="3209925" cy="3629025"/>
+            <wp:effectExtent l="0" t="0" r="9525" b="9525"/>
+            <wp:docPr id="7" name="Picture 7"/>
             <wp:cNvGraphicFramePr>
               <a:graphicFrameLocks xmlns:a="http://schemas.openxmlformats.org/drawingml/2006/main" noChangeAspect="1"/>
             </wp:cNvGraphicFramePr>
@@ -3832,7 +3982,7 @@
                   <pic:spPr>
                     <a:xfrm>
                       <a:off x="0" y="0"/>
-                      <a:ext cx="3478628" cy="3636325"/>
+                      <a:ext cx="3209925" cy="3629025"/>
                     </a:xfrm>
                     <a:prstGeom prst="rect">
                       <a:avLst/>
@@ -3857,16 +4007,8 @@
           <w:rFonts w:ascii="Times New Roman" w:hAnsi="Times New Roman" w:cs="Times New Roman"/>
           <w:iCs/>
         </w:rPr>
-        <w:t>Data validation when filling out the login form</w:t>
-      </w:r>
-    </w:p>
-    <w:p>
-      <w:pPr>
-        <w:rPr>
-          <w:rFonts w:ascii="Times New Roman" w:hAnsi="Times New Roman" w:cs="Times New Roman"/>
-          <w:iCs/>
-        </w:rPr>
-      </w:pPr>
+        <w:t>Login page with a link that leads to the main menu (index.html)</w:t>
+      </w:r>
     </w:p>
     <w:p>
       <w:pPr>
@@ -3879,11 +4021,12 @@
         <w:rPr>
           <w:noProof/>
         </w:rPr>
+        <w:lastRenderedPageBreak/>
         <w:drawing>
-          <wp:inline distT="0" distB="0" distL="0" distR="0" wp14:anchorId="55BD04F5" wp14:editId="4F741E78">
-            <wp:extent cx="3543300" cy="1133475"/>
-            <wp:effectExtent l="0" t="0" r="0" b="9525"/>
-            <wp:docPr id="8" name="Picture 8"/>
+          <wp:inline distT="0" distB="0" distL="0" distR="0" wp14:anchorId="30197E05" wp14:editId="7E920DD7">
+            <wp:extent cx="3429000" cy="3584448"/>
+            <wp:effectExtent l="0" t="0" r="0" b="0"/>
+            <wp:docPr id="9" name="Picture 9"/>
             <wp:cNvGraphicFramePr>
               <a:graphicFrameLocks xmlns:a="http://schemas.openxmlformats.org/drawingml/2006/main" noChangeAspect="1"/>
             </wp:cNvGraphicFramePr>
@@ -3903,7 +4046,7 @@
                   <pic:spPr>
                     <a:xfrm>
                       <a:off x="0" y="0"/>
-                      <a:ext cx="3543300" cy="1133475"/>
+                      <a:ext cx="3478628" cy="3636325"/>
                     </a:xfrm>
                     <a:prstGeom prst="rect">
                       <a:avLst/>
@@ -3928,32 +4071,33 @@
           <w:rFonts w:ascii="Times New Roman" w:hAnsi="Times New Roman" w:cs="Times New Roman"/>
           <w:iCs/>
         </w:rPr>
-        <w:t>Successful login</w:t>
-      </w:r>
-    </w:p>
-    <w:p>
-      <w:pPr>
+        <w:t>Data validation when filling out the login form</w:t>
+      </w:r>
+    </w:p>
+    <w:p>
+      <w:pPr>
+        <w:rPr>
+          <w:rFonts w:ascii="Times New Roman" w:hAnsi="Times New Roman" w:cs="Times New Roman"/>
+          <w:iCs/>
+        </w:rPr>
+      </w:pPr>
+    </w:p>
+    <w:p>
+      <w:pPr>
+        <w:rPr>
+          <w:rFonts w:ascii="Times New Roman" w:hAnsi="Times New Roman" w:cs="Times New Roman"/>
+          <w:iCs/>
+        </w:rPr>
+      </w:pPr>
+      <w:r>
         <w:rPr>
           <w:noProof/>
         </w:rPr>
-      </w:pPr>
-    </w:p>
-    <w:p>
-      <w:pPr>
-        <w:rPr>
-          <w:rFonts w:ascii="Times New Roman" w:hAnsi="Times New Roman" w:cs="Times New Roman"/>
-          <w:iCs/>
-        </w:rPr>
-      </w:pPr>
-      <w:r>
-        <w:rPr>
-          <w:noProof/>
-        </w:rPr>
         <w:drawing>
-          <wp:inline distT="0" distB="0" distL="0" distR="0" wp14:anchorId="028E6163" wp14:editId="2B3AD4D4">
-            <wp:extent cx="3419475" cy="990600"/>
-            <wp:effectExtent l="0" t="0" r="9525" b="0"/>
-            <wp:docPr id="11" name="Picture 11"/>
+          <wp:inline distT="0" distB="0" distL="0" distR="0" wp14:anchorId="55BD04F5" wp14:editId="4F741E78">
+            <wp:extent cx="3543300" cy="1133475"/>
+            <wp:effectExtent l="0" t="0" r="0" b="9525"/>
+            <wp:docPr id="8" name="Picture 8"/>
             <wp:cNvGraphicFramePr>
               <a:graphicFrameLocks xmlns:a="http://schemas.openxmlformats.org/drawingml/2006/main" noChangeAspect="1"/>
             </wp:cNvGraphicFramePr>
@@ -3973,7 +4117,7 @@
                   <pic:spPr>
                     <a:xfrm>
                       <a:off x="0" y="0"/>
-                      <a:ext cx="3419475" cy="990600"/>
+                      <a:ext cx="3543300" cy="1133475"/>
                     </a:xfrm>
                     <a:prstGeom prst="rect">
                       <a:avLst/>
@@ -3998,34 +4142,32 @@
           <w:rFonts w:ascii="Times New Roman" w:hAnsi="Times New Roman" w:cs="Times New Roman"/>
           <w:iCs/>
         </w:rPr>
-        <w:t>Unsuccessful login</w:t>
-      </w:r>
-    </w:p>
-    <w:p>
-      <w:pPr>
-        <w:rPr>
-          <w:rFonts w:ascii="Times New Roman" w:hAnsi="Times New Roman" w:cs="Times New Roman"/>
-          <w:iCs/>
-        </w:rPr>
-      </w:pPr>
-    </w:p>
-    <w:p>
-      <w:pPr>
-        <w:rPr>
-          <w:rFonts w:ascii="Times New Roman" w:hAnsi="Times New Roman" w:cs="Times New Roman"/>
-          <w:iCs/>
-        </w:rPr>
-      </w:pPr>
-      <w:r>
+        <w:t>Successful login</w:t>
+      </w:r>
+    </w:p>
+    <w:p>
+      <w:pPr>
         <w:rPr>
           <w:noProof/>
         </w:rPr>
-        <w:lastRenderedPageBreak/>
+      </w:pPr>
+    </w:p>
+    <w:p>
+      <w:pPr>
+        <w:rPr>
+          <w:rFonts w:ascii="Times New Roman" w:hAnsi="Times New Roman" w:cs="Times New Roman"/>
+          <w:iCs/>
+        </w:rPr>
+      </w:pPr>
+      <w:r>
+        <w:rPr>
+          <w:noProof/>
+        </w:rPr>
         <w:drawing>
-          <wp:inline distT="0" distB="0" distL="0" distR="0" wp14:anchorId="16A2567B" wp14:editId="3C9535D0">
-            <wp:extent cx="9144000" cy="3208020"/>
-            <wp:effectExtent l="0" t="0" r="0" b="0"/>
-            <wp:docPr id="10" name="Picture 10"/>
+          <wp:inline distT="0" distB="0" distL="0" distR="0" wp14:anchorId="028E6163" wp14:editId="2B3AD4D4">
+            <wp:extent cx="3419475" cy="990600"/>
+            <wp:effectExtent l="0" t="0" r="9525" b="0"/>
+            <wp:docPr id="11" name="Picture 11"/>
             <wp:cNvGraphicFramePr>
               <a:graphicFrameLocks xmlns:a="http://schemas.openxmlformats.org/drawingml/2006/main" noChangeAspect="1"/>
             </wp:cNvGraphicFramePr>
@@ -4045,7 +4187,7 @@
                   <pic:spPr>
                     <a:xfrm>
                       <a:off x="0" y="0"/>
-                      <a:ext cx="9144000" cy="3208020"/>
+                      <a:ext cx="3419475" cy="990600"/>
                     </a:xfrm>
                     <a:prstGeom prst="rect">
                       <a:avLst/>
@@ -4070,7 +4212,7 @@
           <w:rFonts w:ascii="Times New Roman" w:hAnsi="Times New Roman" w:cs="Times New Roman"/>
           <w:iCs/>
         </w:rPr>
-        <w:t>New post page</w:t>
+        <w:t>Unsuccessful login</w:t>
       </w:r>
     </w:p>
     <w:p>
@@ -4092,11 +4234,12 @@
         <w:rPr>
           <w:noProof/>
         </w:rPr>
+        <w:lastRenderedPageBreak/>
         <w:drawing>
-          <wp:inline distT="0" distB="0" distL="0" distR="0" wp14:anchorId="5FB066B5" wp14:editId="0D610653">
-            <wp:extent cx="3810000" cy="1085850"/>
+          <wp:inline distT="0" distB="0" distL="0" distR="0" wp14:anchorId="16A2567B" wp14:editId="3C9535D0">
+            <wp:extent cx="9144000" cy="3208020"/>
             <wp:effectExtent l="0" t="0" r="0" b="0"/>
-            <wp:docPr id="12" name="Picture 12"/>
+            <wp:docPr id="10" name="Picture 10"/>
             <wp:cNvGraphicFramePr>
               <a:graphicFrameLocks xmlns:a="http://schemas.openxmlformats.org/drawingml/2006/main" noChangeAspect="1"/>
             </wp:cNvGraphicFramePr>
@@ -4116,7 +4259,7 @@
                   <pic:spPr>
                     <a:xfrm>
                       <a:off x="0" y="0"/>
-                      <a:ext cx="3810000" cy="1085850"/>
+                      <a:ext cx="9144000" cy="3208020"/>
                     </a:xfrm>
                     <a:prstGeom prst="rect">
                       <a:avLst/>
@@ -4141,8 +4284,16 @@
           <w:rFonts w:ascii="Times New Roman" w:hAnsi="Times New Roman" w:cs="Times New Roman"/>
           <w:iCs/>
         </w:rPr>
-        <w:t>Confirmation that post was added to SQL server</w:t>
-      </w:r>
+        <w:t>New post page</w:t>
+      </w:r>
+    </w:p>
+    <w:p>
+      <w:pPr>
+        <w:rPr>
+          <w:rFonts w:ascii="Times New Roman" w:hAnsi="Times New Roman" w:cs="Times New Roman"/>
+          <w:iCs/>
+        </w:rPr>
+      </w:pPr>
     </w:p>
     <w:p>
       <w:pPr>
@@ -4156,10 +4307,10 @@
           <w:noProof/>
         </w:rPr>
         <w:drawing>
-          <wp:inline distT="0" distB="0" distL="0" distR="0" wp14:anchorId="05F9CDB4" wp14:editId="5B552843">
-            <wp:extent cx="7839075" cy="1438275"/>
-            <wp:effectExtent l="0" t="0" r="9525" b="9525"/>
-            <wp:docPr id="13" name="Picture 13"/>
+          <wp:inline distT="0" distB="0" distL="0" distR="0" wp14:anchorId="5FB066B5" wp14:editId="0D610653">
+            <wp:extent cx="3810000" cy="1085850"/>
+            <wp:effectExtent l="0" t="0" r="0" b="0"/>
+            <wp:docPr id="12" name="Picture 12"/>
             <wp:cNvGraphicFramePr>
               <a:graphicFrameLocks xmlns:a="http://schemas.openxmlformats.org/drawingml/2006/main" noChangeAspect="1"/>
             </wp:cNvGraphicFramePr>
@@ -4179,7 +4330,7 @@
                   <pic:spPr>
                     <a:xfrm>
                       <a:off x="0" y="0"/>
-                      <a:ext cx="7839075" cy="1438275"/>
+                      <a:ext cx="3810000" cy="1085850"/>
                     </a:xfrm>
                     <a:prstGeom prst="rect">
                       <a:avLst/>
@@ -4204,24 +4355,8 @@
           <w:rFonts w:ascii="Times New Roman" w:hAnsi="Times New Roman" w:cs="Times New Roman"/>
           <w:iCs/>
         </w:rPr>
-        <w:t>Post data in SQL table</w:t>
-      </w:r>
-    </w:p>
-    <w:p>
-      <w:pPr>
-        <w:rPr>
-          <w:rFonts w:ascii="Times New Roman" w:hAnsi="Times New Roman" w:cs="Times New Roman"/>
-          <w:iCs/>
-        </w:rPr>
-      </w:pPr>
-    </w:p>
-    <w:p>
-      <w:pPr>
-        <w:rPr>
-          <w:rFonts w:ascii="Times New Roman" w:hAnsi="Times New Roman" w:cs="Times New Roman"/>
-          <w:iCs/>
-        </w:rPr>
-      </w:pPr>
+        <w:t>Confirmation that post was added to SQL server</w:t>
+      </w:r>
     </w:p>
     <w:p>
       <w:pPr>
@@ -4234,12 +4369,11 @@
         <w:rPr>
           <w:noProof/>
         </w:rPr>
-        <w:lastRenderedPageBreak/>
         <w:drawing>
-          <wp:inline distT="0" distB="0" distL="0" distR="0" wp14:anchorId="7054B81F" wp14:editId="7D287538">
-            <wp:extent cx="3886200" cy="2952750"/>
-            <wp:effectExtent l="0" t="0" r="0" b="0"/>
-            <wp:docPr id="14" name="Picture 14"/>
+          <wp:inline distT="0" distB="0" distL="0" distR="0" wp14:anchorId="05F9CDB4" wp14:editId="5B552843">
+            <wp:extent cx="7839075" cy="1438275"/>
+            <wp:effectExtent l="0" t="0" r="9525" b="9525"/>
+            <wp:docPr id="13" name="Picture 13"/>
             <wp:cNvGraphicFramePr>
               <a:graphicFrameLocks xmlns:a="http://schemas.openxmlformats.org/drawingml/2006/main" noChangeAspect="1"/>
             </wp:cNvGraphicFramePr>
@@ -4259,6 +4393,86 @@
                   <pic:spPr>
                     <a:xfrm>
                       <a:off x="0" y="0"/>
+                      <a:ext cx="7839075" cy="1438275"/>
+                    </a:xfrm>
+                    <a:prstGeom prst="rect">
+                      <a:avLst/>
+                    </a:prstGeom>
+                  </pic:spPr>
+                </pic:pic>
+              </a:graphicData>
+            </a:graphic>
+          </wp:inline>
+        </w:drawing>
+      </w:r>
+    </w:p>
+    <w:p>
+      <w:pPr>
+        <w:rPr>
+          <w:rFonts w:ascii="Times New Roman" w:hAnsi="Times New Roman" w:cs="Times New Roman"/>
+          <w:iCs/>
+        </w:rPr>
+      </w:pPr>
+      <w:r>
+        <w:rPr>
+          <w:rFonts w:ascii="Times New Roman" w:hAnsi="Times New Roman" w:cs="Times New Roman"/>
+          <w:iCs/>
+        </w:rPr>
+        <w:t>Post data in SQL table</w:t>
+      </w:r>
+    </w:p>
+    <w:p>
+      <w:pPr>
+        <w:rPr>
+          <w:rFonts w:ascii="Times New Roman" w:hAnsi="Times New Roman" w:cs="Times New Roman"/>
+          <w:iCs/>
+        </w:rPr>
+      </w:pPr>
+    </w:p>
+    <w:p>
+      <w:pPr>
+        <w:rPr>
+          <w:rFonts w:ascii="Times New Roman" w:hAnsi="Times New Roman" w:cs="Times New Roman"/>
+          <w:iCs/>
+        </w:rPr>
+      </w:pPr>
+    </w:p>
+    <w:p>
+      <w:pPr>
+        <w:rPr>
+          <w:rFonts w:ascii="Times New Roman" w:hAnsi="Times New Roman" w:cs="Times New Roman"/>
+          <w:iCs/>
+        </w:rPr>
+      </w:pPr>
+      <w:r>
+        <w:rPr>
+          <w:noProof/>
+        </w:rPr>
+        <w:lastRenderedPageBreak/>
+        <w:drawing>
+          <wp:inline distT="0" distB="0" distL="0" distR="0" wp14:anchorId="7054B81F" wp14:editId="7D287538">
+            <wp:extent cx="3886200" cy="2952750"/>
+            <wp:effectExtent l="0" t="0" r="0" b="0"/>
+            <wp:docPr id="14" name="Picture 14"/>
+            <wp:cNvGraphicFramePr>
+              <a:graphicFrameLocks xmlns:a="http://schemas.openxmlformats.org/drawingml/2006/main" noChangeAspect="1"/>
+            </wp:cNvGraphicFramePr>
+            <a:graphic xmlns:a="http://schemas.openxmlformats.org/drawingml/2006/main">
+              <a:graphicData uri="http://schemas.openxmlformats.org/drawingml/2006/picture">
+                <pic:pic xmlns:pic="http://schemas.openxmlformats.org/drawingml/2006/picture">
+                  <pic:nvPicPr>
+                    <pic:cNvPr id="1" name=""/>
+                    <pic:cNvPicPr/>
+                  </pic:nvPicPr>
+                  <pic:blipFill>
+                    <a:blip r:embed="rId24"/>
+                    <a:stretch>
+                      <a:fillRect/>
+                    </a:stretch>
+                  </pic:blipFill>
+                  <pic:spPr>
+                    <a:xfrm>
+                      <a:off x="0" y="0"/>
                       <a:ext cx="3886200" cy="2952750"/>
                     </a:xfrm>
                     <a:prstGeom prst="rect">
@@ -4295,6 +4509,421 @@
         </w:rPr>
       </w:pPr>
     </w:p>
+    <w:p>
+      <w:pPr>
+        <w:rPr>
+          <w:rFonts w:ascii="Times New Roman" w:hAnsi="Times New Roman" w:cs="Times New Roman"/>
+          <w:iCs/>
+        </w:rPr>
+      </w:pPr>
+      <w:r>
+        <w:rPr>
+          <w:noProof/>
+        </w:rPr>
+        <w:lastRenderedPageBreak/>
+        <w:drawing>
+          <wp:inline distT="0" distB="0" distL="0" distR="0" wp14:anchorId="09FA1204" wp14:editId="5991E22B">
+            <wp:extent cx="3695700" cy="3771900"/>
+            <wp:effectExtent l="0" t="0" r="0" b="0"/>
+            <wp:docPr id="16" name="Picture 16"/>
+            <wp:cNvGraphicFramePr>
+              <a:graphicFrameLocks xmlns:a="http://schemas.openxmlformats.org/drawingml/2006/main" noChangeAspect="1"/>
+            </wp:cNvGraphicFramePr>
+            <a:graphic xmlns:a="http://schemas.openxmlformats.org/drawingml/2006/main">
+              <a:graphicData uri="http://schemas.openxmlformats.org/drawingml/2006/picture">
+                <pic:pic xmlns:pic="http://schemas.openxmlformats.org/drawingml/2006/picture">
+                  <pic:nvPicPr>
+                    <pic:cNvPr id="1" name=""/>
+                    <pic:cNvPicPr/>
+                  </pic:nvPicPr>
+                  <pic:blipFill>
+                    <a:blip r:embed="rId25"/>
+                    <a:stretch>
+                      <a:fillRect/>
+                    </a:stretch>
+                  </pic:blipFill>
+                  <pic:spPr>
+                    <a:xfrm>
+                      <a:off x="0" y="0"/>
+                      <a:ext cx="3695700" cy="3771900"/>
+                    </a:xfrm>
+                    <a:prstGeom prst="rect">
+                      <a:avLst/>
+                    </a:prstGeom>
+                  </pic:spPr>
+                </pic:pic>
+              </a:graphicData>
+            </a:graphic>
+          </wp:inline>
+        </w:drawing>
+      </w:r>
+    </w:p>
+    <w:p>
+      <w:pPr>
+        <w:rPr>
+          <w:rFonts w:ascii="Times New Roman" w:hAnsi="Times New Roman" w:cs="Times New Roman"/>
+          <w:iCs/>
+        </w:rPr>
+      </w:pPr>
+      <w:r>
+        <w:rPr>
+          <w:rFonts w:ascii="Times New Roman" w:hAnsi="Times New Roman" w:cs="Times New Roman"/>
+          <w:iCs/>
+        </w:rPr>
+        <w:t>New Successful login page</w:t>
+      </w:r>
+    </w:p>
+    <w:p>
+      <w:pPr>
+        <w:rPr>
+          <w:rFonts w:ascii="Times New Roman" w:hAnsi="Times New Roman" w:cs="Times New Roman"/>
+          <w:iCs/>
+        </w:rPr>
+      </w:pPr>
+      <w:r>
+        <w:rPr>
+          <w:noProof/>
+        </w:rPr>
+        <w:lastRenderedPageBreak/>
+        <w:drawing>
+          <wp:inline distT="0" distB="0" distL="0" distR="0" wp14:anchorId="775865D2" wp14:editId="15472273">
+            <wp:extent cx="4714875" cy="3848100"/>
+            <wp:effectExtent l="0" t="0" r="9525" b="0"/>
+            <wp:docPr id="17" name="Picture 17"/>
+            <wp:cNvGraphicFramePr>
+              <a:graphicFrameLocks xmlns:a="http://schemas.openxmlformats.org/drawingml/2006/main" noChangeAspect="1"/>
+            </wp:cNvGraphicFramePr>
+            <a:graphic xmlns:a="http://schemas.openxmlformats.org/drawingml/2006/main">
+              <a:graphicData uri="http://schemas.openxmlformats.org/drawingml/2006/picture">
+                <pic:pic xmlns:pic="http://schemas.openxmlformats.org/drawingml/2006/picture">
+                  <pic:nvPicPr>
+                    <pic:cNvPr id="1" name=""/>
+                    <pic:cNvPicPr/>
+                  </pic:nvPicPr>
+                  <pic:blipFill>
+                    <a:blip r:embed="rId26"/>
+                    <a:stretch>
+                      <a:fillRect/>
+                    </a:stretch>
+                  </pic:blipFill>
+                  <pic:spPr>
+                    <a:xfrm>
+                      <a:off x="0" y="0"/>
+                      <a:ext cx="4714875" cy="3848100"/>
+                    </a:xfrm>
+                    <a:prstGeom prst="rect">
+                      <a:avLst/>
+                    </a:prstGeom>
+                  </pic:spPr>
+                </pic:pic>
+              </a:graphicData>
+            </a:graphic>
+          </wp:inline>
+        </w:drawing>
+      </w:r>
+    </w:p>
+    <w:p>
+      <w:pPr>
+        <w:rPr>
+          <w:rFonts w:ascii="Times New Roman" w:hAnsi="Times New Roman" w:cs="Times New Roman"/>
+          <w:iCs/>
+        </w:rPr>
+      </w:pPr>
+      <w:r>
+        <w:rPr>
+          <w:rFonts w:ascii="Times New Roman" w:hAnsi="Times New Roman" w:cs="Times New Roman"/>
+          <w:iCs/>
+        </w:rPr>
+        <w:t>Attempting to edit credentials</w:t>
+      </w:r>
+    </w:p>
+    <w:p>
+      <w:pPr>
+        <w:rPr>
+          <w:rFonts w:ascii="Times New Roman" w:hAnsi="Times New Roman" w:cs="Times New Roman"/>
+          <w:iCs/>
+        </w:rPr>
+      </w:pPr>
+      <w:r>
+        <w:rPr>
+          <w:noProof/>
+        </w:rPr>
+        <w:lastRenderedPageBreak/>
+        <w:drawing>
+          <wp:inline distT="0" distB="0" distL="0" distR="0" wp14:anchorId="700ACAA5" wp14:editId="68DEC7A9">
+            <wp:extent cx="5155461" cy="6610350"/>
+            <wp:effectExtent l="0" t="0" r="7620" b="0"/>
+            <wp:docPr id="18" name="Picture 18"/>
+            <wp:cNvGraphicFramePr>
+              <a:graphicFrameLocks xmlns:a="http://schemas.openxmlformats.org/drawingml/2006/main" noChangeAspect="1"/>
+            </wp:cNvGraphicFramePr>
+            <a:graphic xmlns:a="http://schemas.openxmlformats.org/drawingml/2006/main">
+              <a:graphicData uri="http://schemas.openxmlformats.org/drawingml/2006/picture">
+                <pic:pic xmlns:pic="http://schemas.openxmlformats.org/drawingml/2006/picture">
+                  <pic:nvPicPr>
+                    <pic:cNvPr id="1" name=""/>
+                    <pic:cNvPicPr/>
+                  </pic:nvPicPr>
+                  <pic:blipFill>
+                    <a:blip r:embed="rId27"/>
+                    <a:stretch>
+                      <a:fillRect/>
+                    </a:stretch>
+                  </pic:blipFill>
+                  <pic:spPr>
+                    <a:xfrm>
+                      <a:off x="0" y="0"/>
+                      <a:ext cx="5176857" cy="6637784"/>
+                    </a:xfrm>
+                    <a:prstGeom prst="rect">
+                      <a:avLst/>
+                    </a:prstGeom>
+                  </pic:spPr>
+                </pic:pic>
+              </a:graphicData>
+            </a:graphic>
+          </wp:inline>
+        </w:drawing>
+      </w:r>
+    </w:p>
+    <w:p>
+      <w:pPr>
+        <w:rPr>
+          <w:rFonts w:ascii="Times New Roman" w:hAnsi="Times New Roman" w:cs="Times New Roman"/>
+          <w:iCs/>
+        </w:rPr>
+      </w:pPr>
+      <w:r>
+        <w:rPr>
+          <w:rFonts w:ascii="Times New Roman" w:hAnsi="Times New Roman" w:cs="Times New Roman"/>
+          <w:iCs/>
+        </w:rPr>
+        <w:t>Edit user info page</w:t>
+      </w:r>
+    </w:p>
+    <w:p>
+      <w:pPr>
+        <w:rPr>
+          <w:rFonts w:ascii="Times New Roman" w:hAnsi="Times New Roman" w:cs="Times New Roman"/>
+          <w:iCs/>
+        </w:rPr>
+      </w:pPr>
+      <w:r>
+        <w:rPr>
+          <w:noProof/>
+        </w:rPr>
+        <w:lastRenderedPageBreak/>
+        <w:drawing>
+          <wp:inline distT="0" distB="0" distL="0" distR="0" wp14:anchorId="426B5C31" wp14:editId="2BBC9A1F">
+            <wp:extent cx="4838700" cy="2543175"/>
+            <wp:effectExtent l="0" t="0" r="0" b="9525"/>
+            <wp:docPr id="19" name="Picture 19"/>
+            <wp:cNvGraphicFramePr>
+              <a:graphicFrameLocks xmlns:a="http://schemas.openxmlformats.org/drawingml/2006/main" noChangeAspect="1"/>
+            </wp:cNvGraphicFramePr>
+            <a:graphic xmlns:a="http://schemas.openxmlformats.org/drawingml/2006/main">
+              <a:graphicData uri="http://schemas.openxmlformats.org/drawingml/2006/picture">
+                <pic:pic xmlns:pic="http://schemas.openxmlformats.org/drawingml/2006/picture">
+                  <pic:nvPicPr>
+                    <pic:cNvPr id="1" name=""/>
+                    <pic:cNvPicPr/>
+                  </pic:nvPicPr>
+                  <pic:blipFill>
+                    <a:blip r:embed="rId28"/>
+                    <a:stretch>
+                      <a:fillRect/>
+                    </a:stretch>
+                  </pic:blipFill>
+                  <pic:spPr>
+                    <a:xfrm>
+                      <a:off x="0" y="0"/>
+                      <a:ext cx="4838700" cy="2543175"/>
+                    </a:xfrm>
+                    <a:prstGeom prst="rect">
+                      <a:avLst/>
+                    </a:prstGeom>
+                  </pic:spPr>
+                </pic:pic>
+              </a:graphicData>
+            </a:graphic>
+          </wp:inline>
+        </w:drawing>
+      </w:r>
+    </w:p>
+    <w:p>
+      <w:pPr>
+        <w:rPr>
+          <w:rFonts w:ascii="Times New Roman" w:hAnsi="Times New Roman" w:cs="Times New Roman"/>
+          <w:iCs/>
+        </w:rPr>
+      </w:pPr>
+      <w:r>
+        <w:rPr>
+          <w:rFonts w:ascii="Times New Roman" w:hAnsi="Times New Roman" w:cs="Times New Roman"/>
+          <w:iCs/>
+        </w:rPr>
+        <w:t>Basic view all posts page</w:t>
+      </w:r>
+    </w:p>
+    <w:p>
+      <w:pPr>
+        <w:rPr>
+          <w:rFonts w:ascii="Times New Roman" w:hAnsi="Times New Roman" w:cs="Times New Roman"/>
+          <w:iCs/>
+        </w:rPr>
+      </w:pPr>
+    </w:p>
+    <w:p>
+      <w:pPr>
+        <w:rPr>
+          <w:rFonts w:ascii="Times New Roman" w:hAnsi="Times New Roman" w:cs="Times New Roman"/>
+          <w:iCs/>
+        </w:rPr>
+      </w:pPr>
+      <w:r>
+        <w:rPr>
+          <w:noProof/>
+        </w:rPr>
+        <w:drawing>
+          <wp:inline distT="0" distB="0" distL="0" distR="0" wp14:anchorId="32992BB5" wp14:editId="69501311">
+            <wp:extent cx="6562725" cy="3293152"/>
+            <wp:effectExtent l="0" t="0" r="0" b="2540"/>
+            <wp:docPr id="20" name="Picture 20"/>
+            <wp:cNvGraphicFramePr>
+              <a:graphicFrameLocks xmlns:a="http://schemas.openxmlformats.org/drawingml/2006/main" noChangeAspect="1"/>
+            </wp:cNvGraphicFramePr>
+            <a:graphic xmlns:a="http://schemas.openxmlformats.org/drawingml/2006/main">
+              <a:graphicData uri="http://schemas.openxmlformats.org/drawingml/2006/picture">
+                <pic:pic xmlns:pic="http://schemas.openxmlformats.org/drawingml/2006/picture">
+                  <pic:nvPicPr>
+                    <pic:cNvPr id="1" name=""/>
+                    <pic:cNvPicPr/>
+                  </pic:nvPicPr>
+                  <pic:blipFill>
+                    <a:blip r:embed="rId29"/>
+                    <a:stretch>
+                      <a:fillRect/>
+                    </a:stretch>
+                  </pic:blipFill>
+                  <pic:spPr>
+                    <a:xfrm>
+                      <a:off x="0" y="0"/>
+                      <a:ext cx="6593445" cy="3308567"/>
+                    </a:xfrm>
+                    <a:prstGeom prst="rect">
+                      <a:avLst/>
+                    </a:prstGeom>
+                  </pic:spPr>
+                </pic:pic>
+              </a:graphicData>
+            </a:graphic>
+          </wp:inline>
+        </w:drawing>
+      </w:r>
+    </w:p>
+    <w:p>
+      <w:pPr>
+        <w:rPr>
+          <w:rFonts w:ascii="Times New Roman" w:hAnsi="Times New Roman" w:cs="Times New Roman"/>
+          <w:iCs/>
+        </w:rPr>
+      </w:pPr>
+      <w:r>
+        <w:rPr>
+          <w:rFonts w:ascii="Times New Roman" w:hAnsi="Times New Roman" w:cs="Times New Roman"/>
+          <w:iCs/>
+        </w:rPr>
+        <w:t>Updated View All Posts Page with Edit and Delete buttons.</w:t>
+      </w:r>
+    </w:p>
+    <w:p>
+      <w:pPr>
+        <w:rPr>
+          <w:rFonts w:ascii="Times New Roman" w:hAnsi="Times New Roman" w:cs="Times New Roman"/>
+          <w:iCs/>
+        </w:rPr>
+      </w:pPr>
+    </w:p>
+    <w:p>
+      <w:pPr>
+        <w:rPr>
+          <w:rFonts w:ascii="Times New Roman" w:hAnsi="Times New Roman" w:cs="Times New Roman"/>
+          <w:iCs/>
+        </w:rPr>
+      </w:pPr>
+    </w:p>
+    <w:p>
+      <w:pPr>
+        <w:rPr>
+          <w:rFonts w:ascii="Times New Roman" w:hAnsi="Times New Roman" w:cs="Times New Roman"/>
+          <w:iCs/>
+        </w:rPr>
+      </w:pPr>
+      <w:r>
+        <w:rPr>
+          <w:noProof/>
+        </w:rPr>
+        <w:lastRenderedPageBreak/>
+        <w:drawing>
+          <wp:inline distT="0" distB="0" distL="0" distR="0" wp14:anchorId="1B480294" wp14:editId="035AE942">
+            <wp:extent cx="9144000" cy="5147945"/>
+            <wp:effectExtent l="0" t="0" r="0" b="0"/>
+            <wp:docPr id="21" name="Picture 21"/>
+            <wp:cNvGraphicFramePr>
+              <a:graphicFrameLocks xmlns:a="http://schemas.openxmlformats.org/drawingml/2006/main" noChangeAspect="1"/>
+            </wp:cNvGraphicFramePr>
+            <a:graphic xmlns:a="http://schemas.openxmlformats.org/drawingml/2006/main">
+              <a:graphicData uri="http://schemas.openxmlformats.org/drawingml/2006/picture">
+                <pic:pic xmlns:pic="http://schemas.openxmlformats.org/drawingml/2006/picture">
+                  <pic:nvPicPr>
+                    <pic:cNvPr id="1" name=""/>
+                    <pic:cNvPicPr/>
+                  </pic:nvPicPr>
+                  <pic:blipFill>
+                    <a:blip r:embed="rId30"/>
+                    <a:stretch>
+                      <a:fillRect/>
+                    </a:stretch>
+                  </pic:blipFill>
+                  <pic:spPr>
+                    <a:xfrm>
+                      <a:off x="0" y="0"/>
+                      <a:ext cx="9144000" cy="5147945"/>
+                    </a:xfrm>
+                    <a:prstGeom prst="rect">
+                      <a:avLst/>
+                    </a:prstGeom>
+                  </pic:spPr>
+                </pic:pic>
+              </a:graphicData>
+            </a:graphic>
+          </wp:inline>
+        </w:drawing>
+      </w:r>
+    </w:p>
+    <w:p>
+      <w:pPr>
+        <w:rPr>
+          <w:rFonts w:ascii="Times New Roman" w:hAnsi="Times New Roman" w:cs="Times New Roman"/>
+          <w:iCs/>
+        </w:rPr>
+      </w:pPr>
+      <w:r>
+        <w:rPr>
+          <w:rFonts w:ascii="Times New Roman" w:hAnsi="Times New Roman" w:cs="Times New Roman"/>
+          <w:iCs/>
+        </w:rPr>
+        <w:t>Edit Post page with previous information automatically populated in the associated fields.</w:t>
+      </w:r>
+    </w:p>
+    <w:p>
+      <w:pPr>
+        <w:rPr>
+          <w:rFonts w:ascii="Times New Roman" w:hAnsi="Times New Roman" w:cs="Times New Roman"/>
+          <w:iCs/>
+        </w:rPr>
+      </w:pPr>
+    </w:p>
     <w:sectPr>
       <w:pgSz w:w="15840" w:h="12240" w:orient="landscape"/>
       <w:pgMar w:top="720" w:right="720" w:bottom="720" w:left="720" w:header="720" w:footer="720" w:gutter="0"/>
@@ -4306,7 +4935,7 @@
 </file>
 
 <file path=word/endnotes.xml><?xml version="1.0" encoding="utf-8"?>
-<w:endnotes xmlns:wpc="http://schemas.microsoft.com/office/word/2010/wordprocessingCanvas" xmlns:cx="http://schemas.microsoft.com/office/drawing/2014/chartex" xmlns:cx1="http://schemas.microsoft.com/office/drawing/2015/9/8/chartex" xmlns:cx2="http://schemas.microsoft.com/office/drawing/2015/10/21/chartex" xmlns:cx3="http://schemas.microsoft.com/office/drawing/2016/5/9/chartex" xmlns:cx4="http://schemas.microsoft.com/office/drawing/2016/5/10/chartex" xmlns:cx5="http://schemas.microsoft.com/office/drawing/2016/5/11/chartex" xmlns:cx6="http://schemas.microsoft.com/office/drawing/2016/5/12/chartex" xmlns:cx7="http://schemas.microsoft.com/office/drawing/2016/5/13/chartex" xmlns:cx8="http://schemas.microsoft.com/office/drawing/2016/5/14/chartex" xmlns:mc="http://schemas.openxmlformats.org/markup-compatibility/2006" xmlns:aink="http://schemas.microsoft.com/office/drawing/2016/ink" xmlns:am3d="http://schemas.microsoft.com/office/drawing/2017/model3d" xmlns:o="urn:schemas-microsoft-com:office:office" xmlns:r="http://schemas.openxmlformats.org/officeDocument/2006/relationships" xmlns:m="http://schemas.openxmlformats.org/officeDocument/2006/math" xmlns:v="urn:schemas-microsoft-com:vml" xmlns:wp14="http://schemas.microsoft.com/office/word/2010/wordprocessingDrawing" xmlns:wp="http://schemas.openxmlformats.org/drawingml/2006/wordprocessingDrawing" xmlns:w10="urn:schemas-microsoft-com:office:word" xmlns:w="http://schemas.openxmlformats.org/wordprocessingml/2006/main" xmlns:w14="http://schemas.microsoft.com/office/word/2010/wordml" xmlns:w15="http://schemas.microsoft.com/office/word/2012/wordml" xmlns:w16cid="http://schemas.microsoft.com/office/word/2016/wordml/cid" xmlns:w16se="http://schemas.microsoft.com/office/word/2015/wordml/symex" xmlns:wpg="http://schemas.microsoft.com/office/word/2010/wordprocessingGroup" xmlns:wpi="http://schemas.microsoft.com/office/word/2010/wordprocessingInk" xmlns:wne="http://schemas.microsoft.com/office/word/2006/wordml" xmlns:wps="http://schemas.microsoft.com/office/word/2010/wordprocessingShape" mc:Ignorable="w14 w15 w16se w16cid wp14">
+<w:endnotes xmlns:wpc="http://schemas.microsoft.com/office/word/2010/wordprocessingCanvas" xmlns:cx="http://schemas.microsoft.com/office/drawing/2014/chartex" xmlns:cx1="http://schemas.microsoft.com/office/drawing/2015/9/8/chartex" xmlns:cx2="http://schemas.microsoft.com/office/drawing/2015/10/21/chartex" xmlns:cx3="http://schemas.microsoft.com/office/drawing/2016/5/9/chartex" xmlns:cx4="http://schemas.microsoft.com/office/drawing/2016/5/10/chartex" xmlns:cx5="http://schemas.microsoft.com/office/drawing/2016/5/11/chartex" xmlns:cx6="http://schemas.microsoft.com/office/drawing/2016/5/12/chartex" xmlns:cx7="http://schemas.microsoft.com/office/drawing/2016/5/13/chartex" xmlns:cx8="http://schemas.microsoft.com/office/drawing/2016/5/14/chartex" xmlns:mc="http://schemas.openxmlformats.org/markup-compatibility/2006" xmlns:aink="http://schemas.microsoft.com/office/drawing/2016/ink" xmlns:am3d="http://schemas.microsoft.com/office/drawing/2017/model3d" xmlns:o="urn:schemas-microsoft-com:office:office" xmlns:r="http://schemas.openxmlformats.org/officeDocument/2006/relationships" xmlns:m="http://schemas.openxmlformats.org/officeDocument/2006/math" xmlns:v="urn:schemas-microsoft-com:vml" xmlns:wp14="http://schemas.microsoft.com/office/word/2010/wordprocessingDrawing" xmlns:wp="http://schemas.openxmlformats.org/drawingml/2006/wordprocessingDrawing" xmlns:w10="urn:schemas-microsoft-com:office:word" xmlns:w="http://schemas.openxmlformats.org/wordprocessingml/2006/main" xmlns:w14="http://schemas.microsoft.com/office/word/2010/wordml" xmlns:w15="http://schemas.microsoft.com/office/word/2012/wordml" xmlns:w16cex="http://schemas.microsoft.com/office/word/2018/wordml/cex" xmlns:w16cid="http://schemas.microsoft.com/office/word/2016/wordml/cid" xmlns:w16="http://schemas.microsoft.com/office/word/2018/wordml" xmlns:w16se="http://schemas.microsoft.com/office/word/2015/wordml/symex" xmlns:wpg="http://schemas.microsoft.com/office/word/2010/wordprocessingGroup" xmlns:wpi="http://schemas.microsoft.com/office/word/2010/wordprocessingInk" xmlns:wne="http://schemas.microsoft.com/office/word/2006/wordml" xmlns:wps="http://schemas.microsoft.com/office/word/2010/wordprocessingShape" mc:Ignorable="w14 w15 w16se w16cid w16 w16cex wp14">
   <w:endnote w:type="separator" w:id="-1">
     <w:p>
       <w:r>
@@ -4325,7 +4954,7 @@
 </file>
 
 <file path=word/footnotes.xml><?xml version="1.0" encoding="utf-8"?>
-<w:footnotes xmlns:wpc="http://schemas.microsoft.com/office/word/2010/wordprocessingCanvas" xmlns:cx="http://schemas.microsoft.com/office/drawing/2014/chartex" xmlns:cx1="http://schemas.microsoft.com/office/drawing/2015/9/8/chartex" xmlns:cx2="http://schemas.microsoft.com/office/drawing/2015/10/21/chartex" xmlns:cx3="http://schemas.microsoft.com/office/drawing/2016/5/9/chartex" xmlns:cx4="http://schemas.microsoft.com/office/drawing/2016/5/10/chartex" xmlns:cx5="http://schemas.microsoft.com/office/drawing/2016/5/11/chartex" xmlns:cx6="http://schemas.microsoft.com/office/drawing/2016/5/12/chartex" xmlns:cx7="http://schemas.microsoft.com/office/drawing/2016/5/13/chartex" xmlns:cx8="http://schemas.microsoft.com/office/drawing/2016/5/14/chartex" xmlns:mc="http://schemas.openxmlformats.org/markup-compatibility/2006" xmlns:aink="http://schemas.microsoft.com/office/drawing/2016/ink" xmlns:am3d="http://schemas.microsoft.com/office/drawing/2017/model3d" xmlns:o="urn:schemas-microsoft-com:office:office" xmlns:r="http://schemas.openxmlformats.org/officeDocument/2006/relationships" xmlns:m="http://schemas.openxmlformats.org/officeDocument/2006/math" xmlns:v="urn:schemas-microsoft-com:vml" xmlns:wp14="http://schemas.microsoft.com/office/word/2010/wordprocessingDrawing" xmlns:wp="http://schemas.openxmlformats.org/drawingml/2006/wordprocessingDrawing" xmlns:w10="urn:schemas-microsoft-com:office:word" xmlns:w="http://schemas.openxmlformats.org/wordprocessingml/2006/main" xmlns:w14="http://schemas.microsoft.com/office/word/2010/wordml" xmlns:w15="http://schemas.microsoft.com/office/word/2012/wordml" xmlns:w16cid="http://schemas.microsoft.com/office/word/2016/wordml/cid" xmlns:w16se="http://schemas.microsoft.com/office/word/2015/wordml/symex" xmlns:wpg="http://schemas.microsoft.com/office/word/2010/wordprocessingGroup" xmlns:wpi="http://schemas.microsoft.com/office/word/2010/wordprocessingInk" xmlns:wne="http://schemas.microsoft.com/office/word/2006/wordml" xmlns:wps="http://schemas.microsoft.com/office/word/2010/wordprocessingShape" mc:Ignorable="w14 w15 w16se w16cid wp14">
+<w:footnotes xmlns:wpc="http://schemas.microsoft.com/office/word/2010/wordprocessingCanvas" xmlns:cx="http://schemas.microsoft.com/office/drawing/2014/chartex" xmlns:cx1="http://schemas.microsoft.com/office/drawing/2015/9/8/chartex" xmlns:cx2="http://schemas.microsoft.com/office/drawing/2015/10/21/chartex" xmlns:cx3="http://schemas.microsoft.com/office/drawing/2016/5/9/chartex" xmlns:cx4="http://schemas.microsoft.com/office/drawing/2016/5/10/chartex" xmlns:cx5="http://schemas.microsoft.com/office/drawing/2016/5/11/chartex" xmlns:cx6="http://schemas.microsoft.com/office/drawing/2016/5/12/chartex" xmlns:cx7="http://schemas.microsoft.com/office/drawing/2016/5/13/chartex" xmlns:cx8="http://schemas.microsoft.com/office/drawing/2016/5/14/chartex" xmlns:mc="http://schemas.openxmlformats.org/markup-compatibility/2006" xmlns:aink="http://schemas.microsoft.com/office/drawing/2016/ink" xmlns:am3d="http://schemas.microsoft.com/office/drawing/2017/model3d" xmlns:o="urn:schemas-microsoft-com:office:office" xmlns:r="http://schemas.openxmlformats.org/officeDocument/2006/relationships" xmlns:m="http://schemas.openxmlformats.org/officeDocument/2006/math" xmlns:v="urn:schemas-microsoft-com:vml" xmlns:wp14="http://schemas.microsoft.com/office/word/2010/wordprocessingDrawing" xmlns:wp="http://schemas.openxmlformats.org/drawingml/2006/wordprocessingDrawing" xmlns:w10="urn:schemas-microsoft-com:office:word" xmlns:w="http://schemas.openxmlformats.org/wordprocessingml/2006/main" xmlns:w14="http://schemas.microsoft.com/office/word/2010/wordml" xmlns:w15="http://schemas.microsoft.com/office/word/2012/wordml" xmlns:w16cex="http://schemas.microsoft.com/office/word/2018/wordml/cex" xmlns:w16cid="http://schemas.microsoft.com/office/word/2016/wordml/cid" xmlns:w16="http://schemas.microsoft.com/office/word/2018/wordml" xmlns:w16se="http://schemas.microsoft.com/office/word/2015/wordml/symex" xmlns:wpg="http://schemas.microsoft.com/office/word/2010/wordprocessingGroup" xmlns:wpi="http://schemas.microsoft.com/office/word/2010/wordprocessingInk" xmlns:wne="http://schemas.microsoft.com/office/word/2006/wordml" xmlns:wps="http://schemas.microsoft.com/office/word/2010/wordprocessingShape" mc:Ignorable="w14 w15 w16se w16cid w16 w16cex wp14">
   <w:footnote w:type="separator" w:id="-1">
     <w:p>
       <w:r>
@@ -4344,7 +4973,7 @@
 </file>
 
 <file path=word/numbering.xml><?xml version="1.0" encoding="utf-8"?>
-<w:numbering xmlns:wpc="http://schemas.microsoft.com/office/word/2010/wordprocessingCanvas" xmlns:cx="http://schemas.microsoft.com/office/drawing/2014/chartex" xmlns:cx1="http://schemas.microsoft.com/office/drawing/2015/9/8/chartex" xmlns:cx2="http://schemas.microsoft.com/office/drawing/2015/10/21/chartex" xmlns:cx3="http://schemas.microsoft.com/office/drawing/2016/5/9/chartex" xmlns:cx4="http://schemas.microsoft.com/office/drawing/2016/5/10/chartex" xmlns:cx5="http://schemas.microsoft.com/office/drawing/2016/5/11/chartex" xmlns:cx6="http://schemas.microsoft.com/office/drawing/2016/5/12/chartex" xmlns:cx7="http://schemas.microsoft.com/office/drawing/2016/5/13/chartex" xmlns:cx8="http://schemas.microsoft.com/office/drawing/2016/5/14/chartex" xmlns:mc="http://schemas.openxmlformats.org/markup-compatibility/2006" xmlns:aink="http://schemas.microsoft.com/office/drawing/2016/ink" xmlns:am3d="http://schemas.microsoft.com/office/drawing/2017/model3d" xmlns:o="urn:schemas-microsoft-com:office:office" xmlns:r="http://schemas.openxmlformats.org/officeDocument/2006/relationships" xmlns:m="http://schemas.openxmlformats.org/officeDocument/2006/math" xmlns:v="urn:schemas-microsoft-com:vml" xmlns:wp14="http://schemas.microsoft.com/office/word/2010/wordprocessingDrawing" xmlns:wp="http://schemas.openxmlformats.org/drawingml/2006/wordprocessingDrawing" xmlns:w10="urn:schemas-microsoft-com:office:word" xmlns:w="http://schemas.openxmlformats.org/wordprocessingml/2006/main" xmlns:w14="http://schemas.microsoft.com/office/word/2010/wordml" xmlns:w15="http://schemas.microsoft.com/office/word/2012/wordml" xmlns:w16cid="http://schemas.microsoft.com/office/word/2016/wordml/cid" xmlns:w16se="http://schemas.microsoft.com/office/word/2015/wordml/symex" xmlns:wpg="http://schemas.microsoft.com/office/word/2010/wordprocessingGroup" xmlns:wpi="http://schemas.microsoft.com/office/word/2010/wordprocessingInk" xmlns:wne="http://schemas.microsoft.com/office/word/2006/wordml" xmlns:wps="http://schemas.microsoft.com/office/word/2010/wordprocessingShape" mc:Ignorable="w14 w15 w16se w16cid wp14">
+<w:numbering xmlns:wpc="http://schemas.microsoft.com/office/word/2010/wordprocessingCanvas" xmlns:cx="http://schemas.microsoft.com/office/drawing/2014/chartex" xmlns:cx1="http://schemas.microsoft.com/office/drawing/2015/9/8/chartex" xmlns:cx2="http://schemas.microsoft.com/office/drawing/2015/10/21/chartex" xmlns:cx3="http://schemas.microsoft.com/office/drawing/2016/5/9/chartex" xmlns:cx4="http://schemas.microsoft.com/office/drawing/2016/5/10/chartex" xmlns:cx5="http://schemas.microsoft.com/office/drawing/2016/5/11/chartex" xmlns:cx6="http://schemas.microsoft.com/office/drawing/2016/5/12/chartex" xmlns:cx7="http://schemas.microsoft.com/office/drawing/2016/5/13/chartex" xmlns:cx8="http://schemas.microsoft.com/office/drawing/2016/5/14/chartex" xmlns:mc="http://schemas.openxmlformats.org/markup-compatibility/2006" xmlns:aink="http://schemas.microsoft.com/office/drawing/2016/ink" xmlns:am3d="http://schemas.microsoft.com/office/drawing/2017/model3d" xmlns:o="urn:schemas-microsoft-com:office:office" xmlns:r="http://schemas.openxmlformats.org/officeDocument/2006/relationships" xmlns:m="http://schemas.openxmlformats.org/officeDocument/2006/math" xmlns:v="urn:schemas-microsoft-com:vml" xmlns:wp14="http://schemas.microsoft.com/office/word/2010/wordprocessingDrawing" xmlns:wp="http://schemas.openxmlformats.org/drawingml/2006/wordprocessingDrawing" xmlns:w10="urn:schemas-microsoft-com:office:word" xmlns:w="http://schemas.openxmlformats.org/wordprocessingml/2006/main" xmlns:w14="http://schemas.microsoft.com/office/word/2010/wordml" xmlns:w15="http://schemas.microsoft.com/office/word/2012/wordml" xmlns:w16cex="http://schemas.microsoft.com/office/word/2018/wordml/cex" xmlns:w16cid="http://schemas.microsoft.com/office/word/2016/wordml/cid" xmlns:w16="http://schemas.microsoft.com/office/word/2018/wordml" xmlns:w16se="http://schemas.microsoft.com/office/word/2015/wordml/symex" xmlns:wpg="http://schemas.microsoft.com/office/word/2010/wordprocessingGroup" xmlns:wpi="http://schemas.microsoft.com/office/word/2010/wordprocessingInk" xmlns:wne="http://schemas.microsoft.com/office/word/2006/wordml" xmlns:wps="http://schemas.microsoft.com/office/word/2010/wordprocessingShape" mc:Ignorable="w14 w15 w16se w16cid w16 w16cex wp14">
   <w:abstractNum w:abstractNumId="0" w15:restartNumberingAfterBreak="0">
     <w:nsid w:val="74954042"/>
     <w:multiLevelType w:val="hybridMultilevel"/>
@@ -4442,7 +5071,7 @@
 </file>
 
 <file path=word/styles.xml><?xml version="1.0" encoding="utf-8"?>
-<w:styles xmlns:mc="http://schemas.openxmlformats.org/markup-compatibility/2006" xmlns:r="http://schemas.openxmlformats.org/officeDocument/2006/relationships" xmlns:w="http://schemas.openxmlformats.org/wordprocessingml/2006/main" xmlns:w14="http://schemas.microsoft.com/office/word/2010/wordml" xmlns:w15="http://schemas.microsoft.com/office/word/2012/wordml" xmlns:w16cid="http://schemas.microsoft.com/office/word/2016/wordml/cid" xmlns:w16se="http://schemas.microsoft.com/office/word/2015/wordml/symex" mc:Ignorable="w14 w15 w16se w16cid">
+<w:styles xmlns:mc="http://schemas.openxmlformats.org/markup-compatibility/2006" xmlns:r="http://schemas.openxmlformats.org/officeDocument/2006/relationships" xmlns:w="http://schemas.openxmlformats.org/wordprocessingml/2006/main" xmlns:w14="http://schemas.microsoft.com/office/word/2010/wordml" xmlns:w15="http://schemas.microsoft.com/office/word/2012/wordml" xmlns:w16cex="http://schemas.microsoft.com/office/word/2018/wordml/cex" xmlns:w16cid="http://schemas.microsoft.com/office/word/2016/wordml/cid" xmlns:w16="http://schemas.microsoft.com/office/word/2018/wordml" xmlns:w16se="http://schemas.microsoft.com/office/word/2015/wordml/symex" mc:Ignorable="w14 w15 w16se w16cid w16 w16cex">
   <w:docDefaults>
     <w:rPrDefault>
       <w:rPr>
@@ -5164,15 +5793,6 @@
 </file>
 
 <file path=customXml/item2.xml><?xml version="1.0" encoding="utf-8"?>
-<?mso-contentType ?>
-<FormTemplates xmlns="http://schemas.microsoft.com/sharepoint/v3/contenttype/forms">
-  <Display>DocumentLibraryForm</Display>
-  <Edit>DocumentLibraryForm</Edit>
-  <New>DocumentLibraryForm</New>
-</FormTemplates>
-</file>
-
-<file path=customXml/item3.xml><?xml version="1.0" encoding="utf-8"?>
 <ct:contentTypeSchema xmlns:ct="http://schemas.microsoft.com/office/2006/metadata/contentType" xmlns:ma="http://schemas.microsoft.com/office/2006/metadata/properties/metaAttributes" ct:_="" ma:_="" ma:contentTypeName="Document" ma:contentTypeID="0x010100B9FDC2B66788A044965A7B8958E6244A" ma:contentTypeVersion="1252" ma:contentTypeDescription="Create a new document." ma:contentTypeScope="" ma:versionID="b057034aaaed5c863779c49b233863c9">
   <xsd:schema xmlns:xsd="http://www.w3.org/2001/XMLSchema" xmlns:xs="http://www.w3.org/2001/XMLSchema" xmlns:p="http://schemas.microsoft.com/office/2006/metadata/properties" xmlns:ns1="http://schemas.microsoft.com/sharepoint/v3" xmlns:ns2="d6188da8-f31e-469a-aed4-03a23c44e36a" targetNamespace="http://schemas.microsoft.com/office/2006/metadata/properties" ma:root="true" ma:fieldsID="1c6f164606e2683634ad95dba38a1a4a" ns1:_="" ns2:_="">
     <xsd:import namespace="http://schemas.microsoft.com/sharepoint/v3"/>
@@ -5367,6 +5987,15 @@
 </ct:contentTypeSchema>
 </file>
 
+<file path=customXml/item3.xml><?xml version="1.0" encoding="utf-8"?>
+<?mso-contentType ?>
+<FormTemplates xmlns="http://schemas.microsoft.com/sharepoint/v3/contenttype/forms">
+  <Display>DocumentLibraryForm</Display>
+  <Edit>DocumentLibraryForm</Edit>
+  <New>DocumentLibraryForm</New>
+</FormTemplates>
+</file>
+
 <file path=customXml/itemProps1.xml><?xml version="1.0" encoding="utf-8"?>
 <ds:datastoreItem xmlns:ds="http://schemas.openxmlformats.org/officeDocument/2006/customXml" ds:itemID="{DB58360D-0FC7-49A8-A80D-600DDA09AC16}">
   <ds:schemaRefs>
@@ -5378,14 +6007,6 @@
 </file>
 
 <file path=customXml/itemProps2.xml><?xml version="1.0" encoding="utf-8"?>
-<ds:datastoreItem xmlns:ds="http://schemas.openxmlformats.org/officeDocument/2006/customXml" ds:itemID="{DE4C2BA1-3A0A-4AF2-B5C6-BCB45D5B06F8}">
-  <ds:schemaRefs>
-    <ds:schemaRef ds:uri="http://schemas.microsoft.com/sharepoint/v3/contenttype/forms"/>
-  </ds:schemaRefs>
-</ds:datastoreItem>
-</file>
-
-<file path=customXml/itemProps3.xml><?xml version="1.0" encoding="utf-8"?>
 <ds:datastoreItem xmlns:ds="http://schemas.openxmlformats.org/officeDocument/2006/customXml" ds:itemID="{B6BA7D05-466D-4188-9B9D-B3F5AB4D26A7}">
   <ds:schemaRefs>
     <ds:schemaRef ds:uri="http://schemas.microsoft.com/office/2006/metadata/contentType"/>
@@ -5402,4 +6023,12 @@
     <ds:schemaRef ds:uri="http://schemas.microsoft.com/internal/obd"/>
   </ds:schemaRefs>
 </ds:datastoreItem>
+</file>
+
+<file path=customXml/itemProps3.xml><?xml version="1.0" encoding="utf-8"?>
+<ds:datastoreItem xmlns:ds="http://schemas.openxmlformats.org/officeDocument/2006/customXml" ds:itemID="{DE4C2BA1-3A0A-4AF2-B5C6-BCB45D5B06F8}">
+  <ds:schemaRefs>
+    <ds:schemaRef ds:uri="http://schemas.microsoft.com/sharepoint/v3/contenttype/forms"/>
+  </ds:schemaRefs>
+</ds:datastoreItem>
 </file>
</xml_diff>

<commit_message>
Updated project report for Milestone 8
</commit_message>
<xml_diff>
--- a/CST-126-RS-ProjectReport.docx
+++ b/CST-126-RS-ProjectReport.docx
@@ -188,14 +188,14 @@
                 <w:rFonts w:ascii="Times New Roman" w:hAnsi="Times New Roman" w:cs="Times New Roman"/>
                 <w:iCs/>
               </w:rPr>
-              <w:t>January 1</w:t>
+              <w:t xml:space="preserve">January </w:t>
             </w:r>
             <w:r>
               <w:rPr>
                 <w:rFonts w:ascii="Times New Roman" w:hAnsi="Times New Roman" w:cs="Times New Roman"/>
                 <w:iCs/>
               </w:rPr>
-              <w:t>6</w:t>
+              <w:t>24</w:t>
             </w:r>
             <w:r>
               <w:rPr>
@@ -266,7 +266,7 @@
                 <w:rFonts w:ascii="Times New Roman" w:hAnsi="Times New Roman" w:cs="Times New Roman"/>
                 <w:i/>
               </w:rPr>
-              <w:t>5</w:t>
+              <w:t>6</w:t>
             </w:r>
           </w:p>
         </w:tc>
@@ -739,7 +739,7 @@
                       <w:rFonts w:ascii="Times New Roman" w:hAnsi="Times New Roman" w:cs="Times New Roman"/>
                       <w:iCs/>
                     </w:rPr>
-                    <w:t>3</w:t>
+                    <w:t>2</w:t>
                   </w:r>
                 </w:p>
               </w:tc>
@@ -781,14 +781,7 @@
                       <w:rFonts w:ascii="Times New Roman" w:hAnsi="Times New Roman" w:cs="Times New Roman"/>
                       <w:iCs/>
                     </w:rPr>
-                    <w:t>Fine Tuning of viewAllPosts.php</w:t>
-                  </w:r>
-                  <w:r>
-                    <w:rPr>
-                      <w:rFonts w:ascii="Times New Roman" w:hAnsi="Times New Roman" w:cs="Times New Roman"/>
-                      <w:iCs/>
-                    </w:rPr>
-                    <w:t xml:space="preserve"> page</w:t>
+                    <w:t>Updating of View All Posts page</w:t>
                   </w:r>
                 </w:p>
               </w:tc>
@@ -877,14 +870,7 @@
                       <w:rFonts w:ascii="Times New Roman" w:hAnsi="Times New Roman" w:cs="Times New Roman"/>
                       <w:iCs/>
                     </w:rPr>
-                    <w:t>deletePostHandler.php</w:t>
-                  </w:r>
-                  <w:r>
-                    <w:rPr>
-                      <w:rFonts w:ascii="Times New Roman" w:hAnsi="Times New Roman" w:cs="Times New Roman"/>
-                      <w:iCs/>
-                    </w:rPr>
-                    <w:t xml:space="preserve"> page</w:t>
+                    <w:t>postComments.php page</w:t>
                   </w:r>
                 </w:p>
               </w:tc>
@@ -924,7 +910,7 @@
                       <w:rFonts w:ascii="Times New Roman" w:hAnsi="Times New Roman" w:cs="Times New Roman"/>
                       <w:iCs/>
                     </w:rPr>
-                    <w:t>2</w:t>
+                    <w:t>1</w:t>
                   </w:r>
                 </w:p>
               </w:tc>
@@ -966,21 +952,7 @@
                       <w:rFonts w:ascii="Times New Roman" w:hAnsi="Times New Roman" w:cs="Times New Roman"/>
                       <w:iCs/>
                     </w:rPr>
-                    <w:t>Creation of edit</w:t>
-                  </w:r>
-                  <w:r>
-                    <w:rPr>
-                      <w:rFonts w:ascii="Times New Roman" w:hAnsi="Times New Roman" w:cs="Times New Roman"/>
-                      <w:iCs/>
-                    </w:rPr>
-                    <w:t>Post</w:t>
-                  </w:r>
-                  <w:r>
-                    <w:rPr>
-                      <w:rFonts w:ascii="Times New Roman" w:hAnsi="Times New Roman" w:cs="Times New Roman"/>
-                      <w:iCs/>
-                    </w:rPr>
-                    <w:t>.php page</w:t>
+                    <w:t>Creation of commentHandler.php page</w:t>
                   </w:r>
                 </w:p>
               </w:tc>
@@ -1057,27 +1029,6 @@
                       <w:iCs/>
                     </w:rPr>
                   </w:pPr>
-                  <w:r>
-                    <w:rPr>
-                      <w:rFonts w:ascii="Times New Roman" w:hAnsi="Times New Roman" w:cs="Times New Roman"/>
-                      <w:iCs/>
-                    </w:rPr>
-                    <w:t>Creation of edit</w:t>
-                  </w:r>
-                  <w:r>
-                    <w:rPr>
-                      <w:rFonts w:ascii="Times New Roman" w:hAnsi="Times New Roman" w:cs="Times New Roman"/>
-                      <w:iCs/>
-                    </w:rPr>
-                    <w:t>Post</w:t>
-                  </w:r>
-                  <w:r>
-                    <w:rPr>
-                      <w:rFonts w:ascii="Times New Roman" w:hAnsi="Times New Roman" w:cs="Times New Roman"/>
-                      <w:iCs/>
-                    </w:rPr>
-                    <w:t>Handler.php page</w:t>
-                  </w:r>
                 </w:p>
               </w:tc>
               <w:tc>
@@ -1091,13 +1042,6 @@
                       <w:iCs/>
                     </w:rPr>
                   </w:pPr>
-                  <w:r>
-                    <w:rPr>
-                      <w:rFonts w:ascii="Times New Roman" w:hAnsi="Times New Roman" w:cs="Times New Roman"/>
-                      <w:iCs/>
-                    </w:rPr>
-                    <w:t>Casey Huz</w:t>
-                  </w:r>
                 </w:p>
               </w:tc>
               <w:tc>
@@ -1111,13 +1055,6 @@
                       <w:iCs/>
                     </w:rPr>
                   </w:pPr>
-                  <w:r>
-                    <w:rPr>
-                      <w:rFonts w:ascii="Times New Roman" w:hAnsi="Times New Roman" w:cs="Times New Roman"/>
-                      <w:iCs/>
-                    </w:rPr>
-                    <w:t>3</w:t>
-                  </w:r>
                 </w:p>
               </w:tc>
               <w:tc>
@@ -1131,13 +1068,6 @@
                       <w:iCs/>
                     </w:rPr>
                   </w:pPr>
-                  <w:r>
-                    <w:rPr>
-                      <w:rFonts w:ascii="Times New Roman" w:hAnsi="Times New Roman" w:cs="Times New Roman"/>
-                      <w:iCs/>
-                    </w:rPr>
-                    <w:t>0</w:t>
-                  </w:r>
                 </w:p>
               </w:tc>
             </w:tr>
@@ -2173,6 +2103,93 @@
           <w:rFonts w:ascii="Times New Roman" w:hAnsi="Times New Roman" w:cs="Times New Roman"/>
         </w:rPr>
       </w:pPr>
+      <w:r>
+        <w:rPr>
+          <w:rFonts w:ascii="Times New Roman" w:hAnsi="Times New Roman" w:cs="Times New Roman"/>
+        </w:rPr>
+        <w:t>searchHandler.php</w:t>
+      </w:r>
+    </w:p>
+    <w:p>
+      <w:pPr>
+        <w:rPr>
+          <w:rFonts w:ascii="Times New Roman" w:hAnsi="Times New Roman" w:cs="Times New Roman"/>
+        </w:rPr>
+      </w:pPr>
+      <w:r>
+        <w:rPr>
+          <w:rFonts w:ascii="Times New Roman" w:hAnsi="Times New Roman" w:cs="Times New Roman"/>
+        </w:rPr>
+        <w:t>mainmenu.html</w:t>
+      </w:r>
+    </w:p>
+    <w:p>
+      <w:pPr>
+        <w:rPr>
+          <w:rFonts w:ascii="Times New Roman" w:hAnsi="Times New Roman" w:cs="Times New Roman"/>
+        </w:rPr>
+      </w:pPr>
+      <w:r>
+        <w:rPr>
+          <w:rFonts w:ascii="Times New Roman" w:hAnsi="Times New Roman" w:cs="Times New Roman"/>
+        </w:rPr>
+        <w:t>postComments.php</w:t>
+      </w:r>
+    </w:p>
+    <w:p>
+      <w:pPr>
+        <w:rPr>
+          <w:rFonts w:ascii="Times New Roman" w:hAnsi="Times New Roman" w:cs="Times New Roman"/>
+        </w:rPr>
+      </w:pPr>
+      <w:r>
+        <w:rPr>
+          <w:rFonts w:ascii="Times New Roman" w:hAnsi="Times New Roman" w:cs="Times New Roman"/>
+        </w:rPr>
+        <w:t>commentHandler.php</w:t>
+      </w:r>
+    </w:p>
+    <w:p>
+      <w:pPr>
+        <w:rPr>
+          <w:rFonts w:ascii="Times New Roman" w:hAnsi="Times New Roman" w:cs="Times New Roman"/>
+        </w:rPr>
+      </w:pPr>
+    </w:p>
+    <w:p>
+      <w:pPr>
+        <w:rPr>
+          <w:rFonts w:ascii="Times New Roman" w:hAnsi="Times New Roman" w:cs="Times New Roman"/>
+        </w:rPr>
+      </w:pPr>
+    </w:p>
+    <w:p>
+      <w:pPr>
+        <w:rPr>
+          <w:rFonts w:ascii="Times New Roman" w:hAnsi="Times New Roman" w:cs="Times New Roman"/>
+        </w:rPr>
+      </w:pPr>
+    </w:p>
+    <w:p>
+      <w:pPr>
+        <w:rPr>
+          <w:rFonts w:ascii="Times New Roman" w:hAnsi="Times New Roman" w:cs="Times New Roman"/>
+        </w:rPr>
+      </w:pPr>
+    </w:p>
+    <w:p>
+      <w:pPr>
+        <w:rPr>
+          <w:rFonts w:ascii="Times New Roman" w:hAnsi="Times New Roman" w:cs="Times New Roman"/>
+        </w:rPr>
+      </w:pPr>
+    </w:p>
+    <w:p>
+      <w:pPr>
+        <w:rPr>
+          <w:rFonts w:ascii="Times New Roman" w:hAnsi="Times New Roman" w:cs="Times New Roman"/>
+        </w:rPr>
+      </w:pPr>
     </w:p>
     <w:p>
       <w:pPr>
@@ -2201,6 +2218,7 @@
           <w:sz w:val="28"/>
           <w:szCs w:val="28"/>
         </w:rPr>
+        <w:lastRenderedPageBreak/>
         <w:t>General Technical Approach:</w:t>
       </w:r>
     </w:p>
@@ -2302,16 +2320,7 @@
           <w:bCs/>
           <w:color w:val="000000" w:themeColor="text1"/>
         </w:rPr>
-        <w:t xml:space="preserve">has been </w:t>
-      </w:r>
-      <w:r>
-        <w:rPr>
-          <w:rFonts w:ascii="Times New Roman" w:hAnsi="Times New Roman" w:cs="Times New Roman"/>
-          <w:bCs/>
-          <w:color w:val="000000" w:themeColor="text1"/>
-        </w:rPr>
-        <w:lastRenderedPageBreak/>
-        <w:t>created with data validation, ensuring that the user inputs something into both the username and password fields. If the username and matching password are found, the user will be logged in. If not, the user will be notified that login was unsuccessful.</w:t>
+        <w:t>has been created with data validation, ensuring that the user inputs something into both the username and password fields. If the username and matching password are found, the user will be logged in. If not, the user will be notified that login was unsuccessful.</w:t>
       </w:r>
     </w:p>
     <w:p>
@@ -2415,6 +2424,66 @@
       <w:pPr>
         <w:rPr>
           <w:rFonts w:ascii="Times New Roman" w:hAnsi="Times New Roman" w:cs="Times New Roman"/>
+          <w:iCs/>
+        </w:rPr>
+      </w:pPr>
+      <w:r>
+        <w:rPr>
+          <w:rFonts w:ascii="Times New Roman" w:hAnsi="Times New Roman" w:cs="Times New Roman"/>
+          <w:iCs/>
+        </w:rPr>
+        <w:t xml:space="preserve">In Milestone 6, I added two buttons, an “Edit” button and a “Delete” button. Each of these buttons have a </w:t>
+      </w:r>
+      <w:r>
+        <w:rPr>
+          <w:rFonts w:ascii="Times New Roman" w:hAnsi="Times New Roman" w:cs="Times New Roman"/>
+          <w:iCs/>
+        </w:rPr>
+        <w:t>corresponding php file</w:t>
+      </w:r>
+      <w:r>
+        <w:rPr>
+          <w:rFonts w:ascii="Times New Roman" w:hAnsi="Times New Roman" w:cs="Times New Roman"/>
+          <w:iCs/>
+        </w:rPr>
+        <w:t xml:space="preserve"> that handles their actions accordingly. The “Edit” button redirects the user to a page similar to the page where they would create a new post, however it automatically fills in the information for that post in order to allow the user to edit it. Once changes are submitted, another php file executes the SQL script that updates the server with the new post data. The “Delete” button has a simple php file that executes an SQL script that removes the post with the corresponding ID from the SQL server and therefore the page.</w:t>
+      </w:r>
+    </w:p>
+    <w:p>
+      <w:pPr>
+        <w:rPr>
+          <w:rFonts w:ascii="Times New Roman" w:hAnsi="Times New Roman" w:cs="Times New Roman"/>
+          <w:iCs/>
+        </w:rPr>
+      </w:pPr>
+    </w:p>
+    <w:p>
+      <w:pPr>
+        <w:rPr>
+          <w:rFonts w:ascii="Times New Roman" w:hAnsi="Times New Roman" w:cs="Times New Roman"/>
+          <w:iCs/>
+        </w:rPr>
+      </w:pPr>
+      <w:r>
+        <w:rPr>
+          <w:rFonts w:ascii="Times New Roman" w:hAnsi="Times New Roman" w:cs="Times New Roman"/>
+          <w:iCs/>
+        </w:rPr>
+        <w:t>In Milestone 7, I used the skills gained during our activity to add a simple search bar to the viewAllPosts.php page with a button to submit. Upon submission, the text is passed to an SQL statement which then submits a query searching the current database for any posts containing the entered search term in either the post name or post content. The results are then returned to the user on the next page.</w:t>
+      </w:r>
+    </w:p>
+    <w:p>
+      <w:pPr>
+        <w:rPr>
+          <w:rFonts w:ascii="Times New Roman" w:hAnsi="Times New Roman" w:cs="Times New Roman"/>
+          <w:iCs/>
+        </w:rPr>
+      </w:pPr>
+    </w:p>
+    <w:p>
+      <w:pPr>
+        <w:rPr>
+          <w:rFonts w:ascii="Times New Roman" w:hAnsi="Times New Roman" w:cs="Times New Roman"/>
           <w:bCs/>
           <w:color w:val="000000" w:themeColor="text1"/>
         </w:rPr>
@@ -2424,28 +2493,14 @@
           <w:rFonts w:ascii="Times New Roman" w:hAnsi="Times New Roman" w:cs="Times New Roman"/>
           <w:iCs/>
         </w:rPr>
-        <w:t xml:space="preserve">In Milestone 6, I added two buttons, an “Edit” button and a “Delete” button. Each of these buttons have a </w:t>
-      </w:r>
-      <w:r>
-        <w:rPr>
-          <w:rFonts w:ascii="Times New Roman" w:hAnsi="Times New Roman" w:cs="Times New Roman"/>
-          <w:iCs/>
-        </w:rPr>
-        <w:t>corresponding php file</w:t>
-      </w:r>
-      <w:r>
-        <w:rPr>
-          <w:rFonts w:ascii="Times New Roman" w:hAnsi="Times New Roman" w:cs="Times New Roman"/>
-          <w:iCs/>
-        </w:rPr>
-        <w:t xml:space="preserve"> that handles their actions accordingly.</w:t>
-      </w:r>
-      <w:r>
-        <w:rPr>
-          <w:rFonts w:ascii="Times New Roman" w:hAnsi="Times New Roman" w:cs="Times New Roman"/>
-          <w:iCs/>
-        </w:rPr>
-        <w:t xml:space="preserve"> The “Edit” button redirects the user to a page similar to the page where they would create a new post, however it automatically fills in the information for that post in order to allow the user to edit it. Once changes are submitted, another php file executes the SQL script that updates the server with the new post data. The “Delete” button has a simple php file that executes an SQL script that removes the post with the corresponding ID from the SQL server and therefore the page.</w:t>
+        <w:t>In Milestone 8, I added two additional pages to handle the presentation of post comments and ratings. The user can also use this page to add new comments to any post selected from the View All Posts page.</w:t>
+      </w:r>
+      <w:r>
+        <w:rPr>
+          <w:rFonts w:ascii="Times New Roman" w:hAnsi="Times New Roman" w:cs="Times New Roman"/>
+          <w:iCs/>
+        </w:rPr>
+        <w:t xml:space="preserve"> I still had additional issues getting my SQL server to work properly on Azure. All pages are accessible, but do not have the information from the SQL server.</w:t>
       </w:r>
     </w:p>
     <w:p>
@@ -2715,158 +2770,13 @@
         </w:rPr>
         <w:t>The user also now update or delete any prior posts they saved to the SQL server. When they update a post, the new data is sent via an “Update” SQL command that simply updates the previous data stored on the server. The “Delete” function removes that post from the server.</w:t>
       </w:r>
-    </w:p>
-    <w:p>
-      <w:pPr>
-        <w:rPr>
-          <w:rFonts w:ascii="Times New Roman" w:hAnsi="Times New Roman" w:cs="Times New Roman"/>
-          <w:i/>
-          <w:color w:val="2E74B5" w:themeColor="accent1" w:themeShade="BF"/>
-        </w:rPr>
-      </w:pPr>
-    </w:p>
-    <w:p>
-      <w:pPr>
-        <w:rPr>
-          <w:rFonts w:ascii="Times New Roman" w:hAnsi="Times New Roman" w:cs="Times New Roman"/>
-          <w:b/>
-          <w:color w:val="000000" w:themeColor="text1"/>
-          <w:sz w:val="28"/>
-          <w:szCs w:val="28"/>
-        </w:rPr>
-      </w:pPr>
-    </w:p>
-    <w:p>
-      <w:pPr>
-        <w:rPr>
-          <w:rFonts w:ascii="Times New Roman" w:hAnsi="Times New Roman" w:cs="Times New Roman"/>
-          <w:b/>
-          <w:color w:val="000000" w:themeColor="text1"/>
-          <w:sz w:val="28"/>
-          <w:szCs w:val="28"/>
-        </w:rPr>
-      </w:pPr>
-    </w:p>
-    <w:p>
-      <w:pPr>
-        <w:rPr>
-          <w:rFonts w:ascii="Times New Roman" w:hAnsi="Times New Roman" w:cs="Times New Roman"/>
-          <w:b/>
-          <w:color w:val="000000" w:themeColor="text1"/>
-          <w:sz w:val="28"/>
-          <w:szCs w:val="28"/>
-        </w:rPr>
-      </w:pPr>
-    </w:p>
-    <w:p>
-      <w:pPr>
-        <w:rPr>
-          <w:rFonts w:ascii="Times New Roman" w:hAnsi="Times New Roman" w:cs="Times New Roman"/>
-          <w:b/>
-          <w:color w:val="000000" w:themeColor="text1"/>
-          <w:sz w:val="28"/>
-          <w:szCs w:val="28"/>
-        </w:rPr>
-      </w:pPr>
-    </w:p>
-    <w:p>
-      <w:pPr>
-        <w:rPr>
-          <w:rFonts w:ascii="Times New Roman" w:hAnsi="Times New Roman" w:cs="Times New Roman"/>
-          <w:b/>
-          <w:color w:val="000000" w:themeColor="text1"/>
-          <w:sz w:val="28"/>
-          <w:szCs w:val="28"/>
-        </w:rPr>
-      </w:pPr>
-    </w:p>
-    <w:p>
-      <w:pPr>
-        <w:rPr>
-          <w:rFonts w:ascii="Times New Roman" w:hAnsi="Times New Roman" w:cs="Times New Roman"/>
-          <w:b/>
-          <w:color w:val="000000" w:themeColor="text1"/>
-          <w:sz w:val="28"/>
-          <w:szCs w:val="28"/>
-        </w:rPr>
-      </w:pPr>
-    </w:p>
-    <w:p>
-      <w:pPr>
-        <w:rPr>
-          <w:rFonts w:ascii="Times New Roman" w:hAnsi="Times New Roman" w:cs="Times New Roman"/>
-          <w:b/>
-          <w:color w:val="000000" w:themeColor="text1"/>
-          <w:sz w:val="28"/>
-          <w:szCs w:val="28"/>
-        </w:rPr>
-      </w:pPr>
-    </w:p>
-    <w:p>
-      <w:pPr>
-        <w:rPr>
-          <w:rFonts w:ascii="Times New Roman" w:hAnsi="Times New Roman" w:cs="Times New Roman"/>
-          <w:b/>
-          <w:color w:val="000000" w:themeColor="text1"/>
-          <w:sz w:val="28"/>
-          <w:szCs w:val="28"/>
-        </w:rPr>
-      </w:pPr>
-    </w:p>
-    <w:p>
-      <w:pPr>
-        <w:rPr>
-          <w:rFonts w:ascii="Times New Roman" w:hAnsi="Times New Roman" w:cs="Times New Roman"/>
-          <w:b/>
-          <w:color w:val="000000" w:themeColor="text1"/>
-          <w:sz w:val="28"/>
-          <w:szCs w:val="28"/>
-        </w:rPr>
-      </w:pPr>
-    </w:p>
-    <w:p>
-      <w:pPr>
-        <w:rPr>
-          <w:rFonts w:ascii="Times New Roman" w:hAnsi="Times New Roman" w:cs="Times New Roman"/>
-          <w:b/>
-          <w:color w:val="000000" w:themeColor="text1"/>
-          <w:sz w:val="28"/>
-          <w:szCs w:val="28"/>
-        </w:rPr>
-      </w:pPr>
-    </w:p>
-    <w:p>
-      <w:pPr>
-        <w:rPr>
-          <w:rFonts w:ascii="Times New Roman" w:hAnsi="Times New Roman" w:cs="Times New Roman"/>
-          <w:b/>
-          <w:color w:val="000000" w:themeColor="text1"/>
-          <w:sz w:val="28"/>
-          <w:szCs w:val="28"/>
-        </w:rPr>
-      </w:pPr>
-    </w:p>
-    <w:p>
-      <w:pPr>
-        <w:rPr>
-          <w:rFonts w:ascii="Times New Roman" w:hAnsi="Times New Roman" w:cs="Times New Roman"/>
-          <w:b/>
-          <w:color w:val="000000" w:themeColor="text1"/>
-          <w:sz w:val="28"/>
-          <w:szCs w:val="28"/>
-        </w:rPr>
-      </w:pPr>
-    </w:p>
-    <w:p>
-      <w:pPr>
-        <w:rPr>
-          <w:rFonts w:ascii="Times New Roman" w:hAnsi="Times New Roman" w:cs="Times New Roman"/>
-          <w:b/>
-          <w:color w:val="000000" w:themeColor="text1"/>
-          <w:sz w:val="28"/>
-          <w:szCs w:val="28"/>
-        </w:rPr>
-      </w:pPr>
+      <w:r>
+        <w:rPr>
+          <w:rFonts w:ascii="Times New Roman" w:hAnsi="Times New Roman" w:cs="Times New Roman"/>
+          <w:iCs/>
+        </w:rPr>
+        <w:t xml:space="preserve"> I have uploaded a copy of my local MAMP SQL server to the github page as well.</w:t>
+      </w:r>
     </w:p>
     <w:p>
       <w:pPr>
@@ -3543,30 +3453,6 @@
       <w:pPr>
         <w:rPr>
           <w:rFonts w:ascii="Times New Roman" w:hAnsi="Times New Roman" w:cs="Times New Roman"/>
-          <w:iCs/>
-        </w:rPr>
-      </w:pPr>
-    </w:p>
-    <w:p>
-      <w:pPr>
-        <w:rPr>
-          <w:rFonts w:ascii="Times New Roman" w:hAnsi="Times New Roman" w:cs="Times New Roman"/>
-          <w:iCs/>
-        </w:rPr>
-      </w:pPr>
-    </w:p>
-    <w:p>
-      <w:pPr>
-        <w:rPr>
-          <w:rFonts w:ascii="Times New Roman" w:hAnsi="Times New Roman" w:cs="Times New Roman"/>
-          <w:iCs/>
-        </w:rPr>
-      </w:pPr>
-    </w:p>
-    <w:p>
-      <w:pPr>
-        <w:rPr>
-          <w:rFonts w:ascii="Times New Roman" w:hAnsi="Times New Roman" w:cs="Times New Roman"/>
           <w:b/>
           <w:color w:val="000000" w:themeColor="text1"/>
           <w:sz w:val="28"/>
@@ -3581,7 +3467,6 @@
           <w:sz w:val="28"/>
           <w:szCs w:val="28"/>
         </w:rPr>
-        <w:lastRenderedPageBreak/>
         <w:t>Other Documentation:</w:t>
       </w:r>
     </w:p>
@@ -4923,6 +4808,262 @@
           <w:iCs/>
         </w:rPr>
       </w:pPr>
+      <w:r>
+        <w:rPr>
+          <w:noProof/>
+        </w:rPr>
+        <w:lastRenderedPageBreak/>
+        <w:drawing>
+          <wp:inline distT="0" distB="0" distL="0" distR="0" wp14:anchorId="65D48E22" wp14:editId="265DAABC">
+            <wp:extent cx="7981950" cy="5724525"/>
+            <wp:effectExtent l="0" t="0" r="0" b="9525"/>
+            <wp:docPr id="22" name="Picture 22"/>
+            <wp:cNvGraphicFramePr>
+              <a:graphicFrameLocks xmlns:a="http://schemas.openxmlformats.org/drawingml/2006/main" noChangeAspect="1"/>
+            </wp:cNvGraphicFramePr>
+            <a:graphic xmlns:a="http://schemas.openxmlformats.org/drawingml/2006/main">
+              <a:graphicData uri="http://schemas.openxmlformats.org/drawingml/2006/picture">
+                <pic:pic xmlns:pic="http://schemas.openxmlformats.org/drawingml/2006/picture">
+                  <pic:nvPicPr>
+                    <pic:cNvPr id="1" name=""/>
+                    <pic:cNvPicPr/>
+                  </pic:nvPicPr>
+                  <pic:blipFill>
+                    <a:blip r:embed="rId31"/>
+                    <a:stretch>
+                      <a:fillRect/>
+                    </a:stretch>
+                  </pic:blipFill>
+                  <pic:spPr>
+                    <a:xfrm>
+                      <a:off x="0" y="0"/>
+                      <a:ext cx="7981950" cy="5724525"/>
+                    </a:xfrm>
+                    <a:prstGeom prst="rect">
+                      <a:avLst/>
+                    </a:prstGeom>
+                  </pic:spPr>
+                </pic:pic>
+              </a:graphicData>
+            </a:graphic>
+          </wp:inline>
+        </w:drawing>
+      </w:r>
+    </w:p>
+    <w:p>
+      <w:pPr>
+        <w:rPr>
+          <w:rFonts w:ascii="Times New Roman" w:hAnsi="Times New Roman" w:cs="Times New Roman"/>
+          <w:iCs/>
+        </w:rPr>
+      </w:pPr>
+      <w:r>
+        <w:rPr>
+          <w:rFonts w:ascii="Times New Roman" w:hAnsi="Times New Roman" w:cs="Times New Roman"/>
+          <w:iCs/>
+        </w:rPr>
+        <w:t>Updated viewAllPosts.php page with a search bar</w:t>
+      </w:r>
+    </w:p>
+    <w:p>
+      <w:pPr>
+        <w:rPr>
+          <w:rFonts w:ascii="Times New Roman" w:hAnsi="Times New Roman" w:cs="Times New Roman"/>
+          <w:iCs/>
+        </w:rPr>
+      </w:pPr>
+      <w:r>
+        <w:rPr>
+          <w:noProof/>
+        </w:rPr>
+        <w:lastRenderedPageBreak/>
+        <w:drawing>
+          <wp:inline distT="0" distB="0" distL="0" distR="0" wp14:anchorId="0EB50307" wp14:editId="5141D059">
+            <wp:extent cx="6600825" cy="4743450"/>
+            <wp:effectExtent l="0" t="0" r="9525" b="0"/>
+            <wp:docPr id="23" name="Picture 23"/>
+            <wp:cNvGraphicFramePr>
+              <a:graphicFrameLocks xmlns:a="http://schemas.openxmlformats.org/drawingml/2006/main" noChangeAspect="1"/>
+            </wp:cNvGraphicFramePr>
+            <a:graphic xmlns:a="http://schemas.openxmlformats.org/drawingml/2006/main">
+              <a:graphicData uri="http://schemas.openxmlformats.org/drawingml/2006/picture">
+                <pic:pic xmlns:pic="http://schemas.openxmlformats.org/drawingml/2006/picture">
+                  <pic:nvPicPr>
+                    <pic:cNvPr id="1" name=""/>
+                    <pic:cNvPicPr/>
+                  </pic:nvPicPr>
+                  <pic:blipFill>
+                    <a:blip r:embed="rId32"/>
+                    <a:stretch>
+                      <a:fillRect/>
+                    </a:stretch>
+                  </pic:blipFill>
+                  <pic:spPr>
+                    <a:xfrm>
+                      <a:off x="0" y="0"/>
+                      <a:ext cx="6600825" cy="4743450"/>
+                    </a:xfrm>
+                    <a:prstGeom prst="rect">
+                      <a:avLst/>
+                    </a:prstGeom>
+                  </pic:spPr>
+                </pic:pic>
+              </a:graphicData>
+            </a:graphic>
+          </wp:inline>
+        </w:drawing>
+      </w:r>
+    </w:p>
+    <w:p>
+      <w:pPr>
+        <w:rPr>
+          <w:rFonts w:ascii="Times New Roman" w:hAnsi="Times New Roman" w:cs="Times New Roman"/>
+          <w:iCs/>
+        </w:rPr>
+      </w:pPr>
+      <w:r>
+        <w:rPr>
+          <w:rFonts w:ascii="Times New Roman" w:hAnsi="Times New Roman" w:cs="Times New Roman"/>
+          <w:iCs/>
+        </w:rPr>
+        <w:t>searchHandler.php returning the post matching the entered search term.</w:t>
+      </w:r>
+    </w:p>
+    <w:p>
+      <w:pPr>
+        <w:rPr>
+          <w:rFonts w:ascii="Times New Roman" w:hAnsi="Times New Roman" w:cs="Times New Roman"/>
+          <w:iCs/>
+        </w:rPr>
+      </w:pPr>
+    </w:p>
+    <w:p>
+      <w:pPr>
+        <w:rPr>
+          <w:rFonts w:ascii="Times New Roman" w:hAnsi="Times New Roman" w:cs="Times New Roman"/>
+          <w:iCs/>
+        </w:rPr>
+      </w:pPr>
+      <w:r>
+        <w:rPr>
+          <w:noProof/>
+        </w:rPr>
+        <w:lastRenderedPageBreak/>
+        <w:drawing>
+          <wp:inline distT="0" distB="0" distL="0" distR="0" wp14:anchorId="6923DCBD" wp14:editId="58097CD8">
+            <wp:extent cx="9144000" cy="5013325"/>
+            <wp:effectExtent l="0" t="0" r="0" b="0"/>
+            <wp:docPr id="24" name="Picture 24"/>
+            <wp:cNvGraphicFramePr>
+              <a:graphicFrameLocks xmlns:a="http://schemas.openxmlformats.org/drawingml/2006/main" noChangeAspect="1"/>
+            </wp:cNvGraphicFramePr>
+            <a:graphic xmlns:a="http://schemas.openxmlformats.org/drawingml/2006/main">
+              <a:graphicData uri="http://schemas.openxmlformats.org/drawingml/2006/picture">
+                <pic:pic xmlns:pic="http://schemas.openxmlformats.org/drawingml/2006/picture">
+                  <pic:nvPicPr>
+                    <pic:cNvPr id="1" name=""/>
+                    <pic:cNvPicPr/>
+                  </pic:nvPicPr>
+                  <pic:blipFill>
+                    <a:blip r:embed="rId33"/>
+                    <a:stretch>
+                      <a:fillRect/>
+                    </a:stretch>
+                  </pic:blipFill>
+                  <pic:spPr>
+                    <a:xfrm>
+                      <a:off x="0" y="0"/>
+                      <a:ext cx="9144000" cy="5013325"/>
+                    </a:xfrm>
+                    <a:prstGeom prst="rect">
+                      <a:avLst/>
+                    </a:prstGeom>
+                  </pic:spPr>
+                </pic:pic>
+              </a:graphicData>
+            </a:graphic>
+          </wp:inline>
+        </w:drawing>
+      </w:r>
+    </w:p>
+    <w:p>
+      <w:pPr>
+        <w:rPr>
+          <w:rFonts w:ascii="Times New Roman" w:hAnsi="Times New Roman" w:cs="Times New Roman"/>
+          <w:iCs/>
+        </w:rPr>
+      </w:pPr>
+      <w:r>
+        <w:rPr>
+          <w:rFonts w:ascii="Times New Roman" w:hAnsi="Times New Roman" w:cs="Times New Roman"/>
+          <w:iCs/>
+        </w:rPr>
+        <w:t>Updated view all posts page including the View Comments button</w:t>
+      </w:r>
+    </w:p>
+    <w:p>
+      <w:pPr>
+        <w:rPr>
+          <w:rFonts w:ascii="Times New Roman" w:hAnsi="Times New Roman" w:cs="Times New Roman"/>
+          <w:iCs/>
+        </w:rPr>
+      </w:pPr>
+      <w:r>
+        <w:rPr>
+          <w:noProof/>
+        </w:rPr>
+        <w:lastRenderedPageBreak/>
+        <w:drawing>
+          <wp:inline distT="0" distB="0" distL="0" distR="0" wp14:anchorId="14BAB702" wp14:editId="6EDF28D1">
+            <wp:extent cx="8786191" cy="6457850"/>
+            <wp:effectExtent l="0" t="0" r="0" b="635"/>
+            <wp:docPr id="25" name="Picture 25"/>
+            <wp:cNvGraphicFramePr>
+              <a:graphicFrameLocks xmlns:a="http://schemas.openxmlformats.org/drawingml/2006/main" noChangeAspect="1"/>
+            </wp:cNvGraphicFramePr>
+            <a:graphic xmlns:a="http://schemas.openxmlformats.org/drawingml/2006/main">
+              <a:graphicData uri="http://schemas.openxmlformats.org/drawingml/2006/picture">
+                <pic:pic xmlns:pic="http://schemas.openxmlformats.org/drawingml/2006/picture">
+                  <pic:nvPicPr>
+                    <pic:cNvPr id="1" name=""/>
+                    <pic:cNvPicPr/>
+                  </pic:nvPicPr>
+                  <pic:blipFill>
+                    <a:blip r:embed="rId34"/>
+                    <a:stretch>
+                      <a:fillRect/>
+                    </a:stretch>
+                  </pic:blipFill>
+                  <pic:spPr>
+                    <a:xfrm>
+                      <a:off x="0" y="0"/>
+                      <a:ext cx="8790706" cy="6461168"/>
+                    </a:xfrm>
+                    <a:prstGeom prst="rect">
+                      <a:avLst/>
+                    </a:prstGeom>
+                  </pic:spPr>
+                </pic:pic>
+              </a:graphicData>
+            </a:graphic>
+          </wp:inline>
+        </w:drawing>
+      </w:r>
+    </w:p>
+    <w:p>
+      <w:pPr>
+        <w:rPr>
+          <w:rFonts w:ascii="Times New Roman" w:hAnsi="Times New Roman" w:cs="Times New Roman"/>
+          <w:iCs/>
+        </w:rPr>
+      </w:pPr>
+      <w:r>
+        <w:rPr>
+          <w:rFonts w:ascii="Times New Roman" w:hAnsi="Times New Roman" w:cs="Times New Roman"/>
+          <w:iCs/>
+        </w:rPr>
+        <w:t>The post comments page. Shows all previous comments made as well as allows the user to add a new one.</w:t>
+      </w:r>
     </w:p>
     <w:sectPr>
       <w:pgSz w:w="15840" w:h="12240" w:orient="landscape"/>
@@ -5784,15 +5925,6 @@
 </file>
 
 <file path=customXml/item1.xml><?xml version="1.0" encoding="utf-8"?>
-<p:properties xmlns:p="http://schemas.microsoft.com/office/2006/metadata/properties" xmlns:xsi="http://www.w3.org/2001/XMLSchema-instance" xmlns:pc="http://schemas.microsoft.com/office/infopath/2007/PartnerControls">
-  <documentManagement>
-    <_ip_UnifiedCompliancePolicyUIAction xmlns="http://schemas.microsoft.com/sharepoint/v3" xsi:nil="true"/>
-    <_ip_UnifiedCompliancePolicyProperties xmlns="http://schemas.microsoft.com/sharepoint/v3" xsi:nil="true"/>
-  </documentManagement>
-</p:properties>
-</file>
-
-<file path=customXml/item2.xml><?xml version="1.0" encoding="utf-8"?>
 <ct:contentTypeSchema xmlns:ct="http://schemas.microsoft.com/office/2006/metadata/contentType" xmlns:ma="http://schemas.microsoft.com/office/2006/metadata/properties/metaAttributes" ct:_="" ma:_="" ma:contentTypeName="Document" ma:contentTypeID="0x010100B9FDC2B66788A044965A7B8958E6244A" ma:contentTypeVersion="1252" ma:contentTypeDescription="Create a new document." ma:contentTypeScope="" ma:versionID="b057034aaaed5c863779c49b233863c9">
   <xsd:schema xmlns:xsd="http://www.w3.org/2001/XMLSchema" xmlns:xs="http://www.w3.org/2001/XMLSchema" xmlns:p="http://schemas.microsoft.com/office/2006/metadata/properties" xmlns:ns1="http://schemas.microsoft.com/sharepoint/v3" xmlns:ns2="d6188da8-f31e-469a-aed4-03a23c44e36a" targetNamespace="http://schemas.microsoft.com/office/2006/metadata/properties" ma:root="true" ma:fieldsID="1c6f164606e2683634ad95dba38a1a4a" ns1:_="" ns2:_="">
     <xsd:import namespace="http://schemas.microsoft.com/sharepoint/v3"/>
@@ -5987,6 +6119,15 @@
 </ct:contentTypeSchema>
 </file>
 
+<file path=customXml/item2.xml><?xml version="1.0" encoding="utf-8"?>
+<p:properties xmlns:p="http://schemas.microsoft.com/office/2006/metadata/properties" xmlns:xsi="http://www.w3.org/2001/XMLSchema-instance" xmlns:pc="http://schemas.microsoft.com/office/infopath/2007/PartnerControls">
+  <documentManagement>
+    <_ip_UnifiedCompliancePolicyUIAction xmlns="http://schemas.microsoft.com/sharepoint/v3" xsi:nil="true"/>
+    <_ip_UnifiedCompliancePolicyProperties xmlns="http://schemas.microsoft.com/sharepoint/v3" xsi:nil="true"/>
+  </documentManagement>
+</p:properties>
+</file>
+
 <file path=customXml/item3.xml><?xml version="1.0" encoding="utf-8"?>
 <?mso-contentType ?>
 <FormTemplates xmlns="http://schemas.microsoft.com/sharepoint/v3/contenttype/forms">
@@ -5997,16 +6138,6 @@
 </file>
 
 <file path=customXml/itemProps1.xml><?xml version="1.0" encoding="utf-8"?>
-<ds:datastoreItem xmlns:ds="http://schemas.openxmlformats.org/officeDocument/2006/customXml" ds:itemID="{DB58360D-0FC7-49A8-A80D-600DDA09AC16}">
-  <ds:schemaRefs>
-    <ds:schemaRef ds:uri="http://schemas.microsoft.com/office/2006/metadata/properties"/>
-    <ds:schemaRef ds:uri="http://schemas.microsoft.com/office/infopath/2007/PartnerControls"/>
-    <ds:schemaRef ds:uri="http://schemas.microsoft.com/sharepoint/v3"/>
-  </ds:schemaRefs>
-</ds:datastoreItem>
-</file>
-
-<file path=customXml/itemProps2.xml><?xml version="1.0" encoding="utf-8"?>
 <ds:datastoreItem xmlns:ds="http://schemas.openxmlformats.org/officeDocument/2006/customXml" ds:itemID="{B6BA7D05-466D-4188-9B9D-B3F5AB4D26A7}">
   <ds:schemaRefs>
     <ds:schemaRef ds:uri="http://schemas.microsoft.com/office/2006/metadata/contentType"/>
@@ -6025,6 +6156,16 @@
 </ds:datastoreItem>
 </file>
 
+<file path=customXml/itemProps2.xml><?xml version="1.0" encoding="utf-8"?>
+<ds:datastoreItem xmlns:ds="http://schemas.openxmlformats.org/officeDocument/2006/customXml" ds:itemID="{DB58360D-0FC7-49A8-A80D-600DDA09AC16}">
+  <ds:schemaRefs>
+    <ds:schemaRef ds:uri="http://schemas.microsoft.com/office/2006/metadata/properties"/>
+    <ds:schemaRef ds:uri="http://schemas.microsoft.com/office/infopath/2007/PartnerControls"/>
+    <ds:schemaRef ds:uri="http://schemas.microsoft.com/sharepoint/v3"/>
+  </ds:schemaRefs>
+</ds:datastoreItem>
+</file>
+
 <file path=customXml/itemProps3.xml><?xml version="1.0" encoding="utf-8"?>
 <ds:datastoreItem xmlns:ds="http://schemas.openxmlformats.org/officeDocument/2006/customXml" ds:itemID="{DE4C2BA1-3A0A-4AF2-B5C6-BCB45D5B06F8}">
   <ds:schemaRefs>

</xml_diff>